<commit_message>
Texto mais completo no ponto 5.1
</commit_message>
<xml_diff>
--- a/Alfa-Template-RELATORIO-ESPECIF-EQUIPAS.docx
+++ b/Alfa-Template-RELATORIO-ESPECIF-EQUIPAS.docx
@@ -3343,13 +3343,13 @@
         <w:ind w:left="-284" w:firstLine="1004"/>
         <w:jc w:val="both"/>
         <w:rPr>
-          <w:color w:val="A8D08D" w:themeColor="accent6" w:themeTint="99"/>
-          <w:lang w:val="pt-PT"/>
-        </w:rPr>
-      </w:pPr>
-      <w:r>
-        <w:rPr>
-          <w:color w:val="A8D08D" w:themeColor="accent6" w:themeTint="99"/>
+          <w:color w:val="70AD47" w:themeColor="accent6"/>
+          <w:lang w:val="pt-PT"/>
+        </w:rPr>
+      </w:pPr>
+      <w:r>
+        <w:rPr>
+          <w:color w:val="70AD47" w:themeColor="accent6"/>
           <w:lang w:val="pt-PT"/>
         </w:rPr>
         <w:t xml:space="preserve">A aplicação web foi desenvolvida em </w:t>
@@ -3357,7 +3357,7 @@
       <w:proofErr w:type="spellStart"/>
       <w:r>
         <w:rPr>
-          <w:color w:val="A8D08D" w:themeColor="accent6" w:themeTint="99"/>
+          <w:color w:val="70AD47" w:themeColor="accent6"/>
           <w:lang w:val="pt-PT"/>
         </w:rPr>
         <w:t>React</w:t>
@@ -3365,21 +3365,21 @@
       <w:proofErr w:type="spellEnd"/>
       <w:r>
         <w:rPr>
-          <w:color w:val="A8D08D" w:themeColor="accent6" w:themeTint="99"/>
+          <w:color w:val="70AD47" w:themeColor="accent6"/>
           <w:lang w:val="pt-PT"/>
         </w:rPr>
         <w:t xml:space="preserve">. De forma a criar um layout moderno e semelhante de página para página utilizamos como ferramenta complementar o Material-UI (componentes de design de interface de utilizador da Google </w:t>
       </w:r>
       <w:r>
         <w:rPr>
-          <w:color w:val="A8D08D" w:themeColor="accent6" w:themeTint="99"/>
+          <w:color w:val="70AD47" w:themeColor="accent6"/>
           <w:lang w:val="pt-PT"/>
         </w:rPr>
         <w:t>construídas</w:t>
       </w:r>
       <w:r>
         <w:rPr>
-          <w:color w:val="A8D08D" w:themeColor="accent6" w:themeTint="99"/>
+          <w:color w:val="70AD47" w:themeColor="accent6"/>
           <w:lang w:val="pt-PT"/>
         </w:rPr>
         <w:t xml:space="preserve"> a partir de </w:t>
@@ -3387,7 +3387,7 @@
       <w:proofErr w:type="spellStart"/>
       <w:r>
         <w:rPr>
-          <w:color w:val="A8D08D" w:themeColor="accent6" w:themeTint="99"/>
+          <w:color w:val="70AD47" w:themeColor="accent6"/>
           <w:lang w:val="pt-PT"/>
         </w:rPr>
         <w:t>React</w:t>
@@ -3395,14 +3395,14 @@
       <w:proofErr w:type="spellEnd"/>
       <w:r>
         <w:rPr>
-          <w:color w:val="A8D08D" w:themeColor="accent6" w:themeTint="99"/>
+          <w:color w:val="70AD47" w:themeColor="accent6"/>
           <w:lang w:val="pt-PT"/>
         </w:rPr>
         <w:t>)</w:t>
       </w:r>
       <w:r>
         <w:rPr>
-          <w:color w:val="A8D08D" w:themeColor="accent6" w:themeTint="99"/>
+          <w:color w:val="70AD47" w:themeColor="accent6"/>
           <w:lang w:val="pt-PT"/>
         </w:rPr>
         <w:t>.</w:t>
@@ -3413,48 +3413,16 @@
         <w:ind w:left="-284" w:firstLine="1004"/>
         <w:jc w:val="both"/>
         <w:rPr>
-          <w:color w:val="A8D08D" w:themeColor="accent6" w:themeTint="99"/>
-          <w:lang w:val="pt-PT"/>
-        </w:rPr>
-      </w:pPr>
-      <w:r>
-        <w:rPr>
-          <w:color w:val="A8D08D" w:themeColor="accent6" w:themeTint="99"/>
-          <w:lang w:val="pt-PT"/>
-        </w:rPr>
-        <w:t xml:space="preserve">Na página inicial o utilizador verá uma barra horizontal no cimo da app, onde estão presentes dois botões que correspondem ao login e ao registo do utilizador na aplicação. Ao lado dos botões existe ainda um </w:t>
-      </w:r>
-      <w:proofErr w:type="spellStart"/>
-      <w:r>
-        <w:rPr>
-          <w:color w:val="A8D08D" w:themeColor="accent6" w:themeTint="99"/>
-          <w:lang w:val="pt-PT"/>
-        </w:rPr>
-        <w:t>icon</w:t>
-      </w:r>
-      <w:proofErr w:type="spellEnd"/>
-      <w:r>
-        <w:rPr>
-          <w:color w:val="A8D08D" w:themeColor="accent6" w:themeTint="99"/>
-          <w:lang w:val="pt-PT"/>
-        </w:rPr>
-        <w:t xml:space="preserve"> com uma imagem que é um menu onde o utilizador poderá ver o seu perfil e fazer </w:t>
-      </w:r>
-      <w:proofErr w:type="spellStart"/>
-      <w:r>
-        <w:rPr>
-          <w:color w:val="A8D08D" w:themeColor="accent6" w:themeTint="99"/>
-          <w:lang w:val="pt-PT"/>
-        </w:rPr>
-        <w:t>logout</w:t>
-      </w:r>
-      <w:proofErr w:type="spellEnd"/>
-      <w:r>
-        <w:rPr>
-          <w:color w:val="A8D08D" w:themeColor="accent6" w:themeTint="99"/>
-          <w:lang w:val="pt-PT"/>
-        </w:rPr>
-        <w:t xml:space="preserve"> na aplicação. </w:t>
+          <w:color w:val="70AD47" w:themeColor="accent6"/>
+          <w:lang w:val="pt-PT"/>
+        </w:rPr>
+      </w:pPr>
+      <w:r>
+        <w:rPr>
+          <w:color w:val="70AD47" w:themeColor="accent6"/>
+          <w:lang w:val="pt-PT"/>
+        </w:rPr>
+        <w:t>As cores predominantes da aplicação são o cinzento, branco e azul – esta palete foi escolhida pois achamos que representava bem uma app moderna, e o azul, que é a cor do nosso logo da app, representa a limpeza e “um céu limpo” sem o fumo e poeiras predominantes nos incêndios.</w:t>
       </w:r>
     </w:p>
     <w:p>
@@ -3462,94 +3430,100 @@
         <w:ind w:left="-284" w:firstLine="1004"/>
         <w:jc w:val="both"/>
         <w:rPr>
-          <w:color w:val="A8D08D" w:themeColor="accent6" w:themeTint="99"/>
-          <w:lang w:val="pt-PT"/>
-        </w:rPr>
-      </w:pPr>
-      <w:r>
-        <w:rPr>
-          <w:color w:val="A8D08D" w:themeColor="accent6" w:themeTint="99"/>
-          <w:lang w:val="pt-PT"/>
-        </w:rPr>
-        <w:t xml:space="preserve">Na barra lateral da página estão presentes uns </w:t>
-      </w:r>
-      <w:proofErr w:type="spellStart"/>
-      <w:r>
-        <w:rPr>
-          <w:color w:val="A8D08D" w:themeColor="accent6" w:themeTint="99"/>
-          <w:lang w:val="pt-PT"/>
-        </w:rPr>
-        <w:t>icons</w:t>
-      </w:r>
-      <w:proofErr w:type="spellEnd"/>
-      <w:r>
-        <w:rPr>
-          <w:color w:val="A8D08D" w:themeColor="accent6" w:themeTint="99"/>
-          <w:lang w:val="pt-PT"/>
-        </w:rPr>
-        <w:t xml:space="preserve"> que ao serem clicados redirecionam para o link onde se encontra a página pretendida. Os utilizadores poderão clicar no botão mais à esquerda da barra de cima para ver o que cada </w:t>
-      </w:r>
-      <w:proofErr w:type="spellStart"/>
-      <w:r>
-        <w:rPr>
-          <w:color w:val="A8D08D" w:themeColor="accent6" w:themeTint="99"/>
-          <w:lang w:val="pt-PT"/>
-        </w:rPr>
-        <w:t>icon</w:t>
-      </w:r>
-      <w:proofErr w:type="spellEnd"/>
-      <w:r>
-        <w:rPr>
-          <w:color w:val="A8D08D" w:themeColor="accent6" w:themeTint="99"/>
-          <w:lang w:val="pt-PT"/>
-        </w:rPr>
-        <w:t xml:space="preserve"> significa, isto é, por exemplo o </w:t>
-      </w:r>
-      <w:r>
-        <w:rPr>
-          <w:color w:val="A8D08D" w:themeColor="accent6" w:themeTint="99"/>
+          <w:color w:val="70AD47" w:themeColor="accent6"/>
+          <w:lang w:val="pt-PT"/>
+        </w:rPr>
+      </w:pPr>
+      <w:r>
+        <w:rPr>
+          <w:color w:val="70AD47" w:themeColor="accent6"/>
+          <w:lang w:val="pt-PT"/>
+        </w:rPr>
+        <w:t xml:space="preserve">Na página inicial o utilizador verá uma barra horizontal no cimo da app, onde estão presentes dois botões que correspondem ao </w:t>
+      </w:r>
+      <w:r>
+        <w:rPr>
+          <w:b/>
+          <w:color w:val="70AD47" w:themeColor="accent6"/>
+          <w:lang w:val="pt-PT"/>
+        </w:rPr>
+        <w:t>login</w:t>
+      </w:r>
+      <w:r>
+        <w:rPr>
+          <w:color w:val="70AD47" w:themeColor="accent6"/>
+          <w:lang w:val="pt-PT"/>
+        </w:rPr>
+        <w:t xml:space="preserve"> e ao </w:t>
+      </w:r>
+      <w:r>
+        <w:rPr>
+          <w:b/>
+          <w:color w:val="70AD47" w:themeColor="accent6"/>
+          <w:lang w:val="pt-PT"/>
+        </w:rPr>
+        <w:t>registo do utilizador</w:t>
+      </w:r>
+      <w:r>
+        <w:rPr>
+          <w:color w:val="70AD47" w:themeColor="accent6"/>
+          <w:lang w:val="pt-PT"/>
+        </w:rPr>
+        <w:t xml:space="preserve"> na aplicação. Ao lado dos botões existe ainda um </w:t>
+      </w:r>
+      <w:r>
+        <w:rPr>
+          <w:color w:val="70AD47" w:themeColor="accent6"/>
           <w:lang w:val="pt-PT"/>
         </w:rPr>
         <w:t>ícone</w:t>
       </w:r>
       <w:r>
         <w:rPr>
-          <w:color w:val="A8D08D" w:themeColor="accent6" w:themeTint="99"/>
-          <w:lang w:val="pt-PT"/>
-        </w:rPr>
-        <w:t xml:space="preserve"> com o “</w:t>
-      </w:r>
-      <w:proofErr w:type="spellStart"/>
-      <w:r>
-        <w:rPr>
-          <w:color w:val="A8D08D" w:themeColor="accent6" w:themeTint="99"/>
-          <w:lang w:val="pt-PT"/>
-        </w:rPr>
-        <w:t>marker</w:t>
-      </w:r>
-      <w:proofErr w:type="spellEnd"/>
-      <w:r>
-        <w:rPr>
-          <w:color w:val="A8D08D" w:themeColor="accent6" w:themeTint="99"/>
-          <w:lang w:val="pt-PT"/>
-        </w:rPr>
-        <w:t xml:space="preserve">” corresponde a </w:t>
-      </w:r>
-      <w:proofErr w:type="gramStart"/>
-      <w:r>
-        <w:rPr>
-          <w:color w:val="A8D08D" w:themeColor="accent6" w:themeTint="99"/>
-          <w:lang w:val="pt-PT"/>
-        </w:rPr>
-        <w:t>pagina</w:t>
-      </w:r>
-      <w:proofErr w:type="gramEnd"/>
-      <w:r>
-        <w:rPr>
-          <w:color w:val="A8D08D" w:themeColor="accent6" w:themeTint="99"/>
-          <w:lang w:val="pt-PT"/>
-        </w:rPr>
-        <w:t xml:space="preserve"> que mostra o mapa com as ocorrências.</w:t>
+          <w:color w:val="70AD47" w:themeColor="accent6"/>
+          <w:lang w:val="pt-PT"/>
+        </w:rPr>
+        <w:t xml:space="preserve"> com uma imagem que é um menu onde o utilizador poderá </w:t>
+      </w:r>
+      <w:r>
+        <w:rPr>
+          <w:b/>
+          <w:color w:val="70AD47" w:themeColor="accent6"/>
+          <w:lang w:val="pt-PT"/>
+        </w:rPr>
+        <w:t>ver o seu perfil</w:t>
+      </w:r>
+      <w:r>
+        <w:rPr>
+          <w:color w:val="70AD47" w:themeColor="accent6"/>
+          <w:lang w:val="pt-PT"/>
+        </w:rPr>
+        <w:t xml:space="preserve"> e </w:t>
+      </w:r>
+      <w:r>
+        <w:rPr>
+          <w:b/>
+          <w:color w:val="70AD47" w:themeColor="accent6"/>
+          <w:lang w:val="pt-PT"/>
+        </w:rPr>
+        <w:t xml:space="preserve">fazer </w:t>
+      </w:r>
+      <w:proofErr w:type="spellStart"/>
+      <w:r>
+        <w:rPr>
+          <w:b/>
+          <w:color w:val="70AD47" w:themeColor="accent6"/>
+          <w:lang w:val="pt-PT"/>
+        </w:rPr>
+        <w:t>logout</w:t>
+      </w:r>
+      <w:proofErr w:type="spellEnd"/>
+      <w:r>
+        <w:rPr>
+          <w:color w:val="70AD47" w:themeColor="accent6"/>
+          <w:lang w:val="pt-PT"/>
+        </w:rPr>
+        <w:t xml:space="preserve"> na aplicação. </w:t>
       </w:r>
     </w:p>
     <w:p>
@@ -3557,32 +3531,110 @@
         <w:ind w:left="-284" w:firstLine="1004"/>
         <w:jc w:val="both"/>
         <w:rPr>
-          <w:color w:val="A8D08D" w:themeColor="accent6" w:themeTint="99"/>
-          <w:lang w:val="pt-PT"/>
-        </w:rPr>
-      </w:pPr>
-      <w:r>
-        <w:rPr>
-          <w:color w:val="A8D08D" w:themeColor="accent6" w:themeTint="99"/>
-          <w:lang w:val="pt-PT"/>
-        </w:rPr>
-        <w:t xml:space="preserve">O corpo da página </w:t>
-      </w:r>
-      <w:proofErr w:type="gramStart"/>
-      <w:r>
-        <w:rPr>
-          <w:color w:val="A8D08D" w:themeColor="accent6" w:themeTint="99"/>
-          <w:lang w:val="pt-PT"/>
-        </w:rPr>
-        <w:t>vai portanto</w:t>
-      </w:r>
-      <w:proofErr w:type="gramEnd"/>
-      <w:r>
-        <w:rPr>
-          <w:color w:val="A8D08D" w:themeColor="accent6" w:themeTint="99"/>
-          <w:lang w:val="pt-PT"/>
-        </w:rPr>
-        <w:t xml:space="preserve"> variando de secção para secção, e são aí apresentadas as informações que o utilizador poderá ver e/ou os registos ou editações que fará na aplicação.</w:t>
+          <w:color w:val="70AD47" w:themeColor="accent6"/>
+          <w:lang w:val="pt-PT"/>
+        </w:rPr>
+      </w:pPr>
+      <w:r>
+        <w:rPr>
+          <w:color w:val="70AD47" w:themeColor="accent6"/>
+          <w:lang w:val="pt-PT"/>
+        </w:rPr>
+        <w:t xml:space="preserve">Na barra lateral da página estão presentes uns </w:t>
+      </w:r>
+      <w:r>
+        <w:rPr>
+          <w:color w:val="70AD47" w:themeColor="accent6"/>
+          <w:lang w:val="pt-PT"/>
+        </w:rPr>
+        <w:t>ícones</w:t>
+      </w:r>
+      <w:r>
+        <w:rPr>
+          <w:color w:val="70AD47" w:themeColor="accent6"/>
+          <w:lang w:val="pt-PT"/>
+        </w:rPr>
+        <w:t xml:space="preserve"> que ao serem clicados redirecionam para o link onde se encontra a página pretendida. Os utilizadores poderão clicar no botão mais à esquerda da barra de cima para ver o que cada </w:t>
+      </w:r>
+      <w:r>
+        <w:rPr>
+          <w:color w:val="70AD47" w:themeColor="accent6"/>
+          <w:lang w:val="pt-PT"/>
+        </w:rPr>
+        <w:t>ícone</w:t>
+      </w:r>
+      <w:r>
+        <w:rPr>
+          <w:color w:val="70AD47" w:themeColor="accent6"/>
+          <w:lang w:val="pt-PT"/>
+        </w:rPr>
+        <w:t xml:space="preserve"> </w:t>
+      </w:r>
+      <w:r>
+        <w:rPr>
+          <w:color w:val="70AD47" w:themeColor="accent6"/>
+          <w:lang w:val="pt-PT"/>
+        </w:rPr>
+        <w:lastRenderedPageBreak/>
+        <w:t xml:space="preserve">significa, isto é, por exemplo o </w:t>
+      </w:r>
+      <w:r>
+        <w:rPr>
+          <w:color w:val="70AD47" w:themeColor="accent6"/>
+          <w:lang w:val="pt-PT"/>
+        </w:rPr>
+        <w:t>ícone</w:t>
+      </w:r>
+      <w:r>
+        <w:rPr>
+          <w:color w:val="70AD47" w:themeColor="accent6"/>
+          <w:lang w:val="pt-PT"/>
+        </w:rPr>
+        <w:t xml:space="preserve"> com o “</w:t>
+      </w:r>
+      <w:proofErr w:type="spellStart"/>
+      <w:r>
+        <w:rPr>
+          <w:color w:val="70AD47" w:themeColor="accent6"/>
+          <w:lang w:val="pt-PT"/>
+        </w:rPr>
+        <w:t>marker</w:t>
+      </w:r>
+      <w:proofErr w:type="spellEnd"/>
+      <w:r>
+        <w:rPr>
+          <w:color w:val="70AD47" w:themeColor="accent6"/>
+          <w:lang w:val="pt-PT"/>
+        </w:rPr>
+        <w:t xml:space="preserve">” corresponde </w:t>
+      </w:r>
+      <w:r>
+        <w:rPr>
+          <w:color w:val="70AD47" w:themeColor="accent6"/>
+          <w:lang w:val="pt-PT"/>
+        </w:rPr>
+        <w:t>à</w:t>
+      </w:r>
+      <w:r>
+        <w:rPr>
+          <w:color w:val="70AD47" w:themeColor="accent6"/>
+          <w:lang w:val="pt-PT"/>
+        </w:rPr>
+        <w:t xml:space="preserve"> p</w:t>
+      </w:r>
+      <w:r>
+        <w:rPr>
+          <w:color w:val="70AD47" w:themeColor="accent6"/>
+          <w:lang w:val="pt-PT"/>
+        </w:rPr>
+        <w:t>á</w:t>
+      </w:r>
+      <w:r>
+        <w:rPr>
+          <w:color w:val="70AD47" w:themeColor="accent6"/>
+          <w:lang w:val="pt-PT"/>
+        </w:rPr>
+        <w:t>gina que mostra o mapa com as ocorrências.</w:t>
       </w:r>
     </w:p>
     <w:p>
@@ -3590,33 +3642,353 @@
         <w:ind w:left="-284" w:firstLine="1004"/>
         <w:jc w:val="both"/>
         <w:rPr>
-          <w:color w:val="A8D08D" w:themeColor="accent6" w:themeTint="99"/>
-          <w:lang w:val="pt-PT"/>
-        </w:rPr>
-      </w:pPr>
-      <w:r>
-        <w:rPr>
-          <w:color w:val="A8D08D" w:themeColor="accent6" w:themeTint="99"/>
-          <w:lang w:val="pt-PT"/>
-        </w:rPr>
-        <w:lastRenderedPageBreak/>
-        <w:t xml:space="preserve">Note-se que de forma a interagir com o servidor, através de pedidos, são feitos </w:t>
-      </w:r>
-      <w:proofErr w:type="spellStart"/>
-      <w:r>
-        <w:rPr>
-          <w:color w:val="A8D08D" w:themeColor="accent6" w:themeTint="99"/>
-          <w:lang w:val="pt-PT"/>
-        </w:rPr>
-        <w:t>xmlHttpRequests</w:t>
-      </w:r>
-      <w:proofErr w:type="spellEnd"/>
-      <w:r>
-        <w:rPr>
-          <w:color w:val="A8D08D" w:themeColor="accent6" w:themeTint="99"/>
-          <w:lang w:val="pt-PT"/>
-        </w:rPr>
-        <w:t>.</w:t>
+          <w:color w:val="70AD47" w:themeColor="accent6"/>
+          <w:lang w:val="pt-PT"/>
+        </w:rPr>
+      </w:pPr>
+      <w:r>
+        <w:rPr>
+          <w:color w:val="70AD47" w:themeColor="accent6"/>
+          <w:lang w:val="pt-PT"/>
+        </w:rPr>
+        <w:t xml:space="preserve">A listagem das secções presentes na barra lateral é a seguinte: </w:t>
+      </w:r>
+    </w:p>
+    <w:p>
+      <w:pPr>
+        <w:pStyle w:val="PargrafodaLista"/>
+        <w:numPr>
+          <w:ilvl w:val="0"/>
+          <w:numId w:val="5"/>
+        </w:numPr>
+        <w:jc w:val="both"/>
+        <w:rPr>
+          <w:color w:val="70AD47" w:themeColor="accent6"/>
+          <w:lang w:val="pt-PT"/>
+        </w:rPr>
+      </w:pPr>
+      <w:r>
+        <w:rPr>
+          <w:b/>
+          <w:color w:val="70AD47" w:themeColor="accent6"/>
+          <w:lang w:val="pt-PT"/>
+        </w:rPr>
+        <w:t xml:space="preserve">página inicial </w:t>
+      </w:r>
+      <w:r>
+        <w:rPr>
+          <w:color w:val="70AD47" w:themeColor="accent6"/>
+          <w:lang w:val="pt-PT"/>
+        </w:rPr>
+        <w:t xml:space="preserve">onde é apresentado o logotipo da aplicação e botões semelhantes aos da barra lateral que tal como </w:t>
+      </w:r>
+      <w:r>
+        <w:rPr>
+          <w:color w:val="70AD47" w:themeColor="accent6"/>
+          <w:lang w:val="pt-PT"/>
+        </w:rPr>
+        <w:t xml:space="preserve">esta redirecionam para a página </w:t>
+      </w:r>
+      <w:r>
+        <w:rPr>
+          <w:color w:val="70AD47" w:themeColor="accent6"/>
+          <w:lang w:val="pt-PT"/>
+        </w:rPr>
+        <w:t>pretendida</w:t>
+      </w:r>
+    </w:p>
+    <w:p>
+      <w:pPr>
+        <w:pStyle w:val="PargrafodaLista"/>
+        <w:numPr>
+          <w:ilvl w:val="0"/>
+          <w:numId w:val="5"/>
+        </w:numPr>
+        <w:jc w:val="both"/>
+        <w:rPr>
+          <w:color w:val="70AD47" w:themeColor="accent6"/>
+          <w:lang w:val="pt-PT"/>
+        </w:rPr>
+      </w:pPr>
+      <w:r>
+        <w:rPr>
+          <w:b/>
+          <w:color w:val="70AD47" w:themeColor="accent6"/>
+          <w:lang w:val="pt-PT"/>
+        </w:rPr>
+        <w:t xml:space="preserve">notícias </w:t>
+      </w:r>
+      <w:r>
+        <w:rPr>
+          <w:color w:val="70AD47" w:themeColor="accent6"/>
+          <w:lang w:val="pt-PT"/>
+        </w:rPr>
+        <w:t>onde serão apresentadas as notícias mais populares relativamente ao tema incêndios, ou então o top de ocorrências (ainda não decidimos completamente – isto é um HIGHLIGHT como já referido anteriormente)</w:t>
+      </w:r>
+    </w:p>
+    <w:p>
+      <w:pPr>
+        <w:pStyle w:val="PargrafodaLista"/>
+        <w:numPr>
+          <w:ilvl w:val="0"/>
+          <w:numId w:val="5"/>
+        </w:numPr>
+        <w:jc w:val="both"/>
+        <w:rPr>
+          <w:color w:val="70AD47" w:themeColor="accent6"/>
+          <w:lang w:val="pt-PT"/>
+        </w:rPr>
+      </w:pPr>
+      <w:r>
+        <w:rPr>
+          <w:b/>
+          <w:color w:val="70AD47" w:themeColor="accent6"/>
+          <w:lang w:val="pt-PT"/>
+        </w:rPr>
+        <w:t xml:space="preserve">perfil </w:t>
+      </w:r>
+      <w:r>
+        <w:rPr>
+          <w:color w:val="70AD47" w:themeColor="accent6"/>
+          <w:lang w:val="pt-PT"/>
+        </w:rPr>
+        <w:t>que contém as informações</w:t>
+      </w:r>
+      <w:r>
+        <w:rPr>
+          <w:color w:val="70AD47" w:themeColor="accent6"/>
+          <w:lang w:val="pt-PT"/>
+        </w:rPr>
+        <w:t xml:space="preserve"> básicas</w:t>
+      </w:r>
+      <w:r>
+        <w:rPr>
+          <w:color w:val="70AD47" w:themeColor="accent6"/>
+          <w:lang w:val="pt-PT"/>
+        </w:rPr>
+        <w:t xml:space="preserve"> do </w:t>
+      </w:r>
+      <w:proofErr w:type="spellStart"/>
+      <w:r>
+        <w:rPr>
+          <w:color w:val="70AD47" w:themeColor="accent6"/>
+          <w:lang w:val="pt-PT"/>
+        </w:rPr>
+        <w:t>user</w:t>
+      </w:r>
+      <w:proofErr w:type="spellEnd"/>
+      <w:r>
+        <w:rPr>
+          <w:color w:val="70AD47" w:themeColor="accent6"/>
+          <w:lang w:val="pt-PT"/>
+        </w:rPr>
+        <w:t xml:space="preserve"> que está </w:t>
+      </w:r>
+      <w:r>
+        <w:rPr>
+          <w:color w:val="70AD47" w:themeColor="accent6"/>
+          <w:lang w:val="pt-PT"/>
+        </w:rPr>
+        <w:t xml:space="preserve">com sessão iniciada (nome de utilizador, nome completo, tipo, </w:t>
+      </w:r>
+      <w:proofErr w:type="gramStart"/>
+      <w:r>
+        <w:rPr>
+          <w:color w:val="70AD47" w:themeColor="accent6"/>
+          <w:lang w:val="pt-PT"/>
+        </w:rPr>
+        <w:t>email,…</w:t>
+      </w:r>
+      <w:proofErr w:type="gramEnd"/>
+      <w:r>
+        <w:rPr>
+          <w:color w:val="70AD47" w:themeColor="accent6"/>
+          <w:lang w:val="pt-PT"/>
+        </w:rPr>
+        <w:t xml:space="preserve">) bem como a lista de reportes privados do utilizador, lista de ocorrências apoiadas pelo utilizador e ainda os amigos/pessoas cujas ocorrências são seguidas pelo utilizador – ainda estamos a analisar melhor este último tópico; tem ainda a opção de </w:t>
+      </w:r>
+      <w:r>
+        <w:rPr>
+          <w:b/>
+          <w:color w:val="70AD47" w:themeColor="accent6"/>
+          <w:lang w:val="pt-PT"/>
+        </w:rPr>
+        <w:t>editar o perfil</w:t>
+      </w:r>
+      <w:r>
+        <w:rPr>
+          <w:color w:val="70AD47" w:themeColor="accent6"/>
+          <w:lang w:val="pt-PT"/>
+        </w:rPr>
+        <w:t xml:space="preserve"> e </w:t>
+      </w:r>
+      <w:r>
+        <w:rPr>
+          <w:b/>
+          <w:color w:val="70AD47" w:themeColor="accent6"/>
+          <w:lang w:val="pt-PT"/>
+        </w:rPr>
+        <w:t>mudar a password</w:t>
+      </w:r>
+    </w:p>
+    <w:p>
+      <w:pPr>
+        <w:pStyle w:val="PargrafodaLista"/>
+        <w:numPr>
+          <w:ilvl w:val="0"/>
+          <w:numId w:val="5"/>
+        </w:numPr>
+        <w:jc w:val="both"/>
+        <w:rPr>
+          <w:b/>
+          <w:color w:val="70AD47" w:themeColor="accent6"/>
+          <w:lang w:val="pt-PT"/>
+        </w:rPr>
+      </w:pPr>
+      <w:r>
+        <w:rPr>
+          <w:b/>
+          <w:color w:val="70AD47" w:themeColor="accent6"/>
+          <w:lang w:val="pt-PT"/>
+        </w:rPr>
+        <w:t>registar ocorrência</w:t>
+      </w:r>
+      <w:r>
+        <w:rPr>
+          <w:b/>
+          <w:color w:val="70AD47" w:themeColor="accent6"/>
+          <w:lang w:val="pt-PT"/>
+        </w:rPr>
+        <w:t xml:space="preserve"> </w:t>
+      </w:r>
+      <w:r>
+        <w:rPr>
+          <w:color w:val="70AD47" w:themeColor="accent6"/>
+          <w:lang w:val="pt-PT"/>
+        </w:rPr>
+        <w:t xml:space="preserve">que tal como o nome indica permite ao utilizador registar um problema que encontra num certo local – função principal da nossa aplicação; se o registo for </w:t>
+      </w:r>
+      <w:proofErr w:type="gramStart"/>
+      <w:r>
+        <w:rPr>
+          <w:color w:val="70AD47" w:themeColor="accent6"/>
+          <w:lang w:val="pt-PT"/>
+        </w:rPr>
+        <w:t>bem sucedido</w:t>
+      </w:r>
+      <w:proofErr w:type="gramEnd"/>
+      <w:r>
+        <w:rPr>
+          <w:color w:val="70AD47" w:themeColor="accent6"/>
+          <w:lang w:val="pt-PT"/>
+        </w:rPr>
+        <w:t>, então é retornada uma mensagem de agradecimento ao utilizador por “tornar a terra um sitio melhor”</w:t>
+      </w:r>
+    </w:p>
+    <w:p>
+      <w:pPr>
+        <w:pStyle w:val="PargrafodaLista"/>
+        <w:numPr>
+          <w:ilvl w:val="0"/>
+          <w:numId w:val="5"/>
+        </w:numPr>
+        <w:jc w:val="both"/>
+        <w:rPr>
+          <w:b/>
+          <w:color w:val="70AD47" w:themeColor="accent6"/>
+          <w:lang w:val="pt-PT"/>
+        </w:rPr>
+      </w:pPr>
+      <w:r>
+        <w:rPr>
+          <w:b/>
+          <w:color w:val="70AD47" w:themeColor="accent6"/>
+          <w:lang w:val="pt-PT"/>
+        </w:rPr>
+        <w:t xml:space="preserve">tabela de operações </w:t>
+      </w:r>
+      <w:r>
+        <w:rPr>
+          <w:color w:val="70AD47" w:themeColor="accent6"/>
+          <w:lang w:val="pt-PT"/>
+        </w:rPr>
+        <w:t xml:space="preserve">que contem a listagem de ocorrências publicas; ao clicar em “informações” poderemos ver mais detalhadamente as informações e estado da </w:t>
+      </w:r>
+      <w:r>
+        <w:rPr>
+          <w:color w:val="70AD47" w:themeColor="accent6"/>
+          <w:lang w:val="pt-PT"/>
+        </w:rPr>
+        <w:t>ocorrência</w:t>
+      </w:r>
+    </w:p>
+    <w:p>
+      <w:pPr>
+        <w:pStyle w:val="PargrafodaLista"/>
+        <w:numPr>
+          <w:ilvl w:val="0"/>
+          <w:numId w:val="5"/>
+        </w:numPr>
+        <w:jc w:val="both"/>
+        <w:rPr>
+          <w:b/>
+          <w:color w:val="70AD47" w:themeColor="accent6"/>
+          <w:lang w:val="pt-PT"/>
+        </w:rPr>
+      </w:pPr>
+      <w:r>
+        <w:rPr>
+          <w:b/>
+          <w:color w:val="70AD47" w:themeColor="accent6"/>
+          <w:lang w:val="pt-PT"/>
+        </w:rPr>
+        <w:t xml:space="preserve">mapa </w:t>
+      </w:r>
+      <w:r>
+        <w:rPr>
+          <w:color w:val="70AD47" w:themeColor="accent6"/>
+          <w:lang w:val="pt-PT"/>
+        </w:rPr>
+        <w:t xml:space="preserve">que irá conter um mapa legendado com as ocorrências distinguidas pelo seu estado, e com a possibilidade de ver para cada </w:t>
+      </w:r>
+      <w:bookmarkStart w:id="1" w:name="_GoBack"/>
+      <w:bookmarkEnd w:id="1"/>
+      <w:r>
+        <w:rPr>
+          <w:color w:val="70AD47" w:themeColor="accent6"/>
+          <w:lang w:val="pt-PT"/>
+        </w:rPr>
+        <w:t>ocorrência as principais informações</w:t>
+      </w:r>
+    </w:p>
+    <w:p>
+      <w:pPr>
+        <w:pStyle w:val="PargrafodaLista"/>
+        <w:numPr>
+          <w:ilvl w:val="0"/>
+          <w:numId w:val="5"/>
+        </w:numPr>
+        <w:jc w:val="both"/>
+        <w:rPr>
+          <w:b/>
+          <w:color w:val="70AD47" w:themeColor="accent6"/>
+          <w:lang w:val="pt-PT"/>
+        </w:rPr>
+      </w:pPr>
+      <w:r>
+        <w:rPr>
+          <w:b/>
+          <w:color w:val="70AD47" w:themeColor="accent6"/>
+          <w:lang w:val="pt-PT"/>
+        </w:rPr>
+        <w:t xml:space="preserve">estatísticas </w:t>
+      </w:r>
+      <w:r>
+        <w:rPr>
+          <w:color w:val="70AD47" w:themeColor="accent6"/>
+          <w:lang w:val="pt-PT"/>
+        </w:rPr>
+        <w:t>que irá conter as estatísticas de desempenho de entidades bem como a celeridade na resolução de problemas</w:t>
       </w:r>
     </w:p>
     <w:p>
@@ -3624,23 +3996,46 @@
         <w:ind w:left="-284" w:firstLine="1004"/>
         <w:jc w:val="both"/>
         <w:rPr>
-          <w:color w:val="A8D08D" w:themeColor="accent6" w:themeTint="99"/>
-          <w:lang w:val="pt-PT"/>
-        </w:rPr>
-      </w:pPr>
-      <w:r>
-        <w:rPr>
-          <w:color w:val="A8D08D" w:themeColor="accent6" w:themeTint="99"/>
-          <w:lang w:val="pt-PT"/>
-        </w:rPr>
-        <w:t>As cores predominantes da aplicação são o cinzento, branco e azul – esta palete foi escolhida pois achamos que representava bem uma app moderna, e o azul</w:t>
-      </w:r>
-      <w:r>
-        <w:rPr>
-          <w:color w:val="A8D08D" w:themeColor="accent6" w:themeTint="99"/>
-          <w:lang w:val="pt-PT"/>
-        </w:rPr>
-        <w:t>, que é a cor do nosso logo da app, representa a limpeza e “um céu limpo” sem o fumo e poeiras predominantes nos incêndios.</w:t>
+          <w:color w:val="70AD47" w:themeColor="accent6"/>
+          <w:lang w:val="pt-PT"/>
+        </w:rPr>
+      </w:pPr>
+      <w:r>
+        <w:rPr>
+          <w:color w:val="70AD47" w:themeColor="accent6"/>
+          <w:lang w:val="pt-PT"/>
+        </w:rPr>
+        <w:t xml:space="preserve">O corpo da página </w:t>
+      </w:r>
+      <w:proofErr w:type="gramStart"/>
+      <w:r>
+        <w:rPr>
+          <w:color w:val="70AD47" w:themeColor="accent6"/>
+          <w:lang w:val="pt-PT"/>
+        </w:rPr>
+        <w:t>vai</w:t>
+      </w:r>
+      <w:r>
+        <w:rPr>
+          <w:color w:val="70AD47" w:themeColor="accent6"/>
+          <w:lang w:val="pt-PT"/>
+        </w:rPr>
+        <w:t xml:space="preserve"> </w:t>
+      </w:r>
+      <w:r>
+        <w:rPr>
+          <w:color w:val="70AD47" w:themeColor="accent6"/>
+          <w:lang w:val="pt-PT"/>
+        </w:rPr>
+        <w:t>portanto</w:t>
+      </w:r>
+      <w:proofErr w:type="gramEnd"/>
+      <w:r>
+        <w:rPr>
+          <w:color w:val="70AD47" w:themeColor="accent6"/>
+          <w:lang w:val="pt-PT"/>
+        </w:rPr>
+        <w:t xml:space="preserve"> variando de secção para secção, e são aí apresentadas as informações que o utilizador poderá ver e/ou os registos ou edições que fará na aplicação.</w:t>
       </w:r>
     </w:p>
     <w:p>
@@ -3648,10 +4043,33 @@
         <w:ind w:left="-284" w:firstLine="1004"/>
         <w:jc w:val="both"/>
         <w:rPr>
-          <w:color w:val="A8D08D" w:themeColor="accent6" w:themeTint="99"/>
-          <w:lang w:val="pt-PT"/>
-        </w:rPr>
-      </w:pPr>
+          <w:color w:val="70AD47" w:themeColor="accent6"/>
+          <w:lang w:val="pt-PT"/>
+        </w:rPr>
+      </w:pPr>
+      <w:r>
+        <w:rPr>
+          <w:color w:val="70AD47" w:themeColor="accent6"/>
+          <w:lang w:val="pt-PT"/>
+        </w:rPr>
+        <w:t xml:space="preserve">Note-se que de forma a interagir com o servidor, através de pedidos, são feitos </w:t>
+      </w:r>
+      <w:proofErr w:type="spellStart"/>
+      <w:r>
+        <w:rPr>
+          <w:color w:val="70AD47" w:themeColor="accent6"/>
+          <w:lang w:val="pt-PT"/>
+        </w:rPr>
+        <w:t>xmlHttpRequests</w:t>
+      </w:r>
+      <w:proofErr w:type="spellEnd"/>
+      <w:r>
+        <w:rPr>
+          <w:color w:val="70AD47" w:themeColor="accent6"/>
+          <w:lang w:val="pt-PT"/>
+        </w:rPr>
+        <w:t>.</w:t>
+      </w:r>
     </w:p>
     <w:p>
       <w:pPr>
@@ -3664,46 +4082,30 @@
       </w:pPr>
       <w:r>
         <w:rPr>
-          <w:color w:val="A8D08D" w:themeColor="accent6" w:themeTint="99"/>
-          <w:lang w:val="pt-PT"/>
-        </w:rPr>
-        <w:t>ANEXOS</w:t>
+          <w:color w:val="70AD47" w:themeColor="accent6"/>
+          <w:lang w:val="pt-PT"/>
+        </w:rPr>
+        <w:t>ANEXOS:</w:t>
       </w:r>
       <w:r>
         <w:rPr>
           <w:color w:val="FF0000"/>
           <w:lang w:val="pt-PT"/>
         </w:rPr>
-        <w:t>: (Questão 1: se calhar é melhor colocar os anexos todos no final para ficar mais profissional, que acham</w:t>
-      </w:r>
-      <w:proofErr w:type="gramStart"/>
+        <w:t xml:space="preserve"> (Questão 1: se calhar é melhor colocar os anexos todos no final para ficar mais profissional, que acham?</w:t>
+      </w:r>
       <w:r>
         <w:rPr>
           <w:color w:val="FF0000"/>
           <w:lang w:val="pt-PT"/>
         </w:rPr>
-        <w:t>?</w:t>
+        <w:t xml:space="preserve"> Aqui colocaríamos apenas o nome dos anexos</w:t>
       </w:r>
       <w:r>
         <w:rPr>
           <w:color w:val="FF0000"/>
           <w:lang w:val="pt-PT"/>
         </w:rPr>
-        <w:t xml:space="preserve"> </w:t>
-      </w:r>
-      <w:proofErr w:type="gramEnd"/>
-      <w:r>
-        <w:rPr>
-          <w:color w:val="FF0000"/>
-          <w:lang w:val="pt-PT"/>
-        </w:rPr>
-        <w:t>Aqui colocaríamos apenas o nome dos anexos</w:t>
-      </w:r>
-      <w:r>
-        <w:rPr>
-          <w:color w:val="FF0000"/>
-          <w:lang w:val="pt-PT"/>
-        </w:rPr>
         <w:t>)</w:t>
       </w:r>
     </w:p>
@@ -3726,6 +4128,7 @@
         <w:rPr>
           <w:noProof/>
         </w:rPr>
+        <w:lastRenderedPageBreak/>
         <w:drawing>
           <wp:inline distT="0" distB="0" distL="0" distR="0" wp14:anchorId="0F89AA37" wp14:editId="221CADD4">
             <wp:extent cx="5703299" cy="3208020"/>
@@ -3770,8 +4173,6 @@
           <w:lang w:val="pt-PT"/>
         </w:rPr>
       </w:pPr>
-      <w:bookmarkStart w:id="1" w:name="_GoBack"/>
-      <w:bookmarkEnd w:id="1"/>
     </w:p>
     <w:p>
       <w:pPr>
@@ -3923,13 +4324,13 @@
       <w:pPr>
         <w:ind w:left="-284" w:firstLine="1004"/>
         <w:rPr>
-          <w:color w:val="A8D08D" w:themeColor="accent6" w:themeTint="99"/>
-          <w:lang w:val="pt-PT"/>
-        </w:rPr>
-      </w:pPr>
-      <w:r>
-        <w:rPr>
-          <w:color w:val="A8D08D" w:themeColor="accent6" w:themeTint="99"/>
+          <w:color w:val="70AD47" w:themeColor="accent6"/>
+          <w:lang w:val="pt-PT"/>
+        </w:rPr>
+      </w:pPr>
+      <w:r>
+        <w:rPr>
+          <w:color w:val="70AD47" w:themeColor="accent6"/>
           <w:lang w:val="pt-PT"/>
         </w:rPr>
         <w:t>Tal como já foi referido no ponto 5.1 no que tem em conta a transição de páginas (ou neste caso do corpo da aplicação) esta é feita através do evento “</w:t>
@@ -3937,7 +4338,7 @@
       <w:proofErr w:type="spellStart"/>
       <w:r>
         <w:rPr>
-          <w:color w:val="A8D08D" w:themeColor="accent6" w:themeTint="99"/>
+          <w:color w:val="70AD47" w:themeColor="accent6"/>
           <w:lang w:val="pt-PT"/>
         </w:rPr>
         <w:t>click</w:t>
@@ -3945,21 +4346,21 @@
       <w:proofErr w:type="spellEnd"/>
       <w:r>
         <w:rPr>
-          <w:color w:val="A8D08D" w:themeColor="accent6" w:themeTint="99"/>
+          <w:color w:val="70AD47" w:themeColor="accent6"/>
           <w:lang w:val="pt-PT"/>
         </w:rPr>
         <w:t xml:space="preserve">” nos </w:t>
       </w:r>
       <w:r>
         <w:rPr>
-          <w:color w:val="A8D08D" w:themeColor="accent6" w:themeTint="99"/>
+          <w:color w:val="70AD47" w:themeColor="accent6"/>
           <w:lang w:val="pt-PT"/>
         </w:rPr>
         <w:t>ícones</w:t>
       </w:r>
       <w:r>
         <w:rPr>
-          <w:color w:val="A8D08D" w:themeColor="accent6" w:themeTint="99"/>
+          <w:color w:val="70AD47" w:themeColor="accent6"/>
           <w:lang w:val="pt-PT"/>
         </w:rPr>
         <w:t xml:space="preserve"> presentes na barra lateral da aplicação.</w:t>
@@ -3969,189 +4370,189 @@
       <w:pPr>
         <w:ind w:left="-284" w:firstLine="1004"/>
         <w:rPr>
-          <w:color w:val="A8D08D" w:themeColor="accent6" w:themeTint="99"/>
-          <w:lang w:val="pt-PT"/>
-        </w:rPr>
-      </w:pPr>
-      <w:proofErr w:type="spellStart"/>
-      <w:r>
-        <w:rPr>
-          <w:color w:val="A8D08D" w:themeColor="accent6" w:themeTint="99"/>
+          <w:color w:val="70AD47" w:themeColor="accent6"/>
+          <w:lang w:val="pt-PT"/>
+        </w:rPr>
+      </w:pPr>
+      <w:proofErr w:type="spellStart"/>
+      <w:r>
+        <w:rPr>
+          <w:color w:val="70AD47" w:themeColor="accent6"/>
         </w:rPr>
         <w:t>Esta</w:t>
       </w:r>
       <w:proofErr w:type="spellEnd"/>
       <w:r>
         <w:rPr>
-          <w:color w:val="A8D08D" w:themeColor="accent6" w:themeTint="99"/>
+          <w:color w:val="70AD47" w:themeColor="accent6"/>
         </w:rPr>
         <w:t xml:space="preserve"> </w:t>
       </w:r>
       <w:proofErr w:type="spellStart"/>
       <w:r>
         <w:rPr>
-          <w:color w:val="A8D08D" w:themeColor="accent6" w:themeTint="99"/>
+          <w:color w:val="70AD47" w:themeColor="accent6"/>
         </w:rPr>
         <w:t>pode</w:t>
       </w:r>
       <w:proofErr w:type="spellEnd"/>
       <w:r>
         <w:rPr>
-          <w:color w:val="A8D08D" w:themeColor="accent6" w:themeTint="99"/>
+          <w:color w:val="70AD47" w:themeColor="accent6"/>
         </w:rPr>
         <w:t xml:space="preserve"> </w:t>
       </w:r>
       <w:proofErr w:type="spellStart"/>
       <w:r>
         <w:rPr>
-          <w:color w:val="A8D08D" w:themeColor="accent6" w:themeTint="99"/>
+          <w:color w:val="70AD47" w:themeColor="accent6"/>
         </w:rPr>
         <w:t>ainda</w:t>
       </w:r>
       <w:proofErr w:type="spellEnd"/>
       <w:r>
         <w:rPr>
-          <w:color w:val="A8D08D" w:themeColor="accent6" w:themeTint="99"/>
+          <w:color w:val="70AD47" w:themeColor="accent6"/>
         </w:rPr>
         <w:t xml:space="preserve"> ser </w:t>
       </w:r>
       <w:proofErr w:type="spellStart"/>
       <w:r>
         <w:rPr>
-          <w:color w:val="A8D08D" w:themeColor="accent6" w:themeTint="99"/>
+          <w:color w:val="70AD47" w:themeColor="accent6"/>
         </w:rPr>
         <w:t>feita</w:t>
       </w:r>
       <w:proofErr w:type="spellEnd"/>
       <w:r>
         <w:rPr>
-          <w:color w:val="A8D08D" w:themeColor="accent6" w:themeTint="99"/>
+          <w:color w:val="70AD47" w:themeColor="accent6"/>
         </w:rPr>
         <w:t xml:space="preserve"> da </w:t>
       </w:r>
       <w:proofErr w:type="spellStart"/>
       <w:r>
         <w:rPr>
-          <w:color w:val="A8D08D" w:themeColor="accent6" w:themeTint="99"/>
+          <w:color w:val="70AD47" w:themeColor="accent6"/>
         </w:rPr>
         <w:t>mesma</w:t>
       </w:r>
       <w:proofErr w:type="spellEnd"/>
       <w:r>
         <w:rPr>
-          <w:color w:val="A8D08D" w:themeColor="accent6" w:themeTint="99"/>
+          <w:color w:val="70AD47" w:themeColor="accent6"/>
         </w:rPr>
         <w:t xml:space="preserve"> forma </w:t>
       </w:r>
       <w:proofErr w:type="spellStart"/>
       <w:r>
         <w:rPr>
-          <w:color w:val="A8D08D" w:themeColor="accent6" w:themeTint="99"/>
+          <w:color w:val="70AD47" w:themeColor="accent6"/>
         </w:rPr>
         <w:t>ao</w:t>
       </w:r>
       <w:proofErr w:type="spellEnd"/>
       <w:r>
         <w:rPr>
-          <w:color w:val="A8D08D" w:themeColor="accent6" w:themeTint="99"/>
+          <w:color w:val="70AD47" w:themeColor="accent6"/>
         </w:rPr>
         <w:t xml:space="preserve"> </w:t>
       </w:r>
       <w:proofErr w:type="spellStart"/>
       <w:r>
         <w:rPr>
-          <w:color w:val="A8D08D" w:themeColor="accent6" w:themeTint="99"/>
+          <w:color w:val="70AD47" w:themeColor="accent6"/>
         </w:rPr>
         <w:t>clicar</w:t>
       </w:r>
       <w:proofErr w:type="spellEnd"/>
       <w:r>
         <w:rPr>
-          <w:color w:val="A8D08D" w:themeColor="accent6" w:themeTint="99"/>
+          <w:color w:val="70AD47" w:themeColor="accent6"/>
         </w:rPr>
         <w:t xml:space="preserve"> </w:t>
       </w:r>
       <w:proofErr w:type="spellStart"/>
       <w:r>
         <w:rPr>
-          <w:color w:val="A8D08D" w:themeColor="accent6" w:themeTint="99"/>
+          <w:color w:val="70AD47" w:themeColor="accent6"/>
         </w:rPr>
         <w:t>nos</w:t>
       </w:r>
       <w:proofErr w:type="spellEnd"/>
       <w:r>
         <w:rPr>
-          <w:color w:val="A8D08D" w:themeColor="accent6" w:themeTint="99"/>
+          <w:color w:val="70AD47" w:themeColor="accent6"/>
         </w:rPr>
         <w:t xml:space="preserve"> </w:t>
       </w:r>
       <w:proofErr w:type="spellStart"/>
       <w:r>
         <w:rPr>
-          <w:color w:val="A8D08D" w:themeColor="accent6" w:themeTint="99"/>
+          <w:color w:val="70AD47" w:themeColor="accent6"/>
         </w:rPr>
         <w:t>butões</w:t>
       </w:r>
       <w:proofErr w:type="spellEnd"/>
       <w:r>
         <w:rPr>
-          <w:color w:val="A8D08D" w:themeColor="accent6" w:themeTint="99"/>
+          <w:color w:val="70AD47" w:themeColor="accent6"/>
         </w:rPr>
         <w:t xml:space="preserve"> que </w:t>
       </w:r>
       <w:proofErr w:type="spellStart"/>
       <w:r>
         <w:rPr>
-          <w:color w:val="A8D08D" w:themeColor="accent6" w:themeTint="99"/>
+          <w:color w:val="70AD47" w:themeColor="accent6"/>
         </w:rPr>
         <w:t>aparecem</w:t>
       </w:r>
       <w:proofErr w:type="spellEnd"/>
       <w:r>
         <w:rPr>
-          <w:color w:val="A8D08D" w:themeColor="accent6" w:themeTint="99"/>
+          <w:color w:val="70AD47" w:themeColor="accent6"/>
         </w:rPr>
         <w:t xml:space="preserve"> no </w:t>
       </w:r>
       <w:proofErr w:type="spellStart"/>
       <w:r>
         <w:rPr>
-          <w:color w:val="A8D08D" w:themeColor="accent6" w:themeTint="99"/>
+          <w:color w:val="70AD47" w:themeColor="accent6"/>
         </w:rPr>
         <w:t>corpo</w:t>
       </w:r>
       <w:proofErr w:type="spellEnd"/>
       <w:r>
         <w:rPr>
-          <w:color w:val="A8D08D" w:themeColor="accent6" w:themeTint="99"/>
+          <w:color w:val="70AD47" w:themeColor="accent6"/>
         </w:rPr>
         <w:t xml:space="preserve"> da </w:t>
       </w:r>
       <w:proofErr w:type="spellStart"/>
       <w:r>
         <w:rPr>
-          <w:color w:val="A8D08D" w:themeColor="accent6" w:themeTint="99"/>
+          <w:color w:val="70AD47" w:themeColor="accent6"/>
         </w:rPr>
         <w:t>página</w:t>
       </w:r>
       <w:proofErr w:type="spellEnd"/>
       <w:r>
         <w:rPr>
-          <w:color w:val="A8D08D" w:themeColor="accent6" w:themeTint="99"/>
+          <w:color w:val="70AD47" w:themeColor="accent6"/>
         </w:rPr>
         <w:t xml:space="preserve"> </w:t>
       </w:r>
       <w:proofErr w:type="spellStart"/>
       <w:r>
         <w:rPr>
-          <w:color w:val="A8D08D" w:themeColor="accent6" w:themeTint="99"/>
+          <w:color w:val="70AD47" w:themeColor="accent6"/>
         </w:rPr>
         <w:t>inicial</w:t>
       </w:r>
       <w:proofErr w:type="spellEnd"/>
       <w:r>
         <w:rPr>
-          <w:color w:val="A8D08D" w:themeColor="accent6" w:themeTint="99"/>
+          <w:color w:val="70AD47" w:themeColor="accent6"/>
         </w:rPr>
         <w:t>.</w:t>
       </w:r>
@@ -4161,19 +4562,20 @@
         <w:ind w:left="-284" w:firstLine="1004"/>
         <w:rPr>
           <w:b/>
-          <w:lang w:val="pt-PT"/>
-        </w:rPr>
-      </w:pPr>
-      <w:r>
-        <w:rPr>
-          <w:color w:val="A8D08D" w:themeColor="accent6" w:themeTint="99"/>
+          <w:color w:val="70AD47" w:themeColor="accent6"/>
+          <w:lang w:val="pt-PT"/>
+        </w:rPr>
+      </w:pPr>
+      <w:r>
+        <w:rPr>
+          <w:color w:val="70AD47" w:themeColor="accent6"/>
           <w:lang w:val="pt-PT"/>
         </w:rPr>
         <w:t xml:space="preserve">No que tem em conta o resto das transições (como por exemplo ver as informações detalhadas de cada operação na tabela de operações, o “editar perfil” e “mudar password”, mensagem de sucesso após um registo de um problema, …) que permitem a transição de uma página para outra com o conteúdo idêntico ao da sua secção inicial, são feitas através de </w:t>
       </w:r>
       <w:r>
         <w:rPr>
-          <w:color w:val="A8D08D" w:themeColor="accent6" w:themeTint="99"/>
+          <w:color w:val="70AD47" w:themeColor="accent6"/>
           <w:lang w:val="pt-PT"/>
         </w:rPr>
         <w:t>botões (com ícones ou não) ao serem clicados.</w:t>
@@ -4311,7 +4713,7 @@
           </mc:Choice>
           <mc:Fallback>
             <w:pict>
-              <v:shapetype w14:anchorId="2143A440" id="_x0000_t32" coordsize="21600,21600" o:spt="32" o:oned="t" path="m,l21600,21600e" filled="f">
+              <v:shapetype w14:anchorId="36896B93" id="_x0000_t32" coordsize="21600,21600" o:spt="32" o:oned="t" path="m,l21600,21600e" filled="f">
                 <v:path arrowok="t" fillok="f" o:connecttype="none"/>
                 <o:lock v:ext="edit" shapetype="t"/>
               </v:shapetype>
@@ -5715,6 +6117,119 @@
     </w:lvl>
   </w:abstractNum>
   <w:abstractNum w:abstractNumId="1" w15:restartNumberingAfterBreak="0">
+    <w:nsid w:val="4E8622DE"/>
+    <w:multiLevelType w:val="hybridMultilevel"/>
+    <w:tmpl w:val="A4FE179A"/>
+    <w:lvl w:ilvl="0" w:tplc="08160001">
+      <w:start w:val="1"/>
+      <w:numFmt w:val="bullet"/>
+      <w:lvlText w:val=""/>
+      <w:lvlJc w:val="left"/>
+      <w:pPr>
+        <w:ind w:left="1068" w:hanging="360"/>
+      </w:pPr>
+      <w:rPr>
+        <w:rFonts w:ascii="Symbol" w:hAnsi="Symbol" w:hint="default"/>
+      </w:rPr>
+    </w:lvl>
+    <w:lvl w:ilvl="1" w:tplc="08160003" w:tentative="1">
+      <w:start w:val="1"/>
+      <w:numFmt w:val="bullet"/>
+      <w:lvlText w:val="o"/>
+      <w:lvlJc w:val="left"/>
+      <w:pPr>
+        <w:ind w:left="1788" w:hanging="360"/>
+      </w:pPr>
+      <w:rPr>
+        <w:rFonts w:ascii="Courier New" w:hAnsi="Courier New" w:cs="Courier New" w:hint="default"/>
+      </w:rPr>
+    </w:lvl>
+    <w:lvl w:ilvl="2" w:tplc="08160005" w:tentative="1">
+      <w:start w:val="1"/>
+      <w:numFmt w:val="bullet"/>
+      <w:lvlText w:val=""/>
+      <w:lvlJc w:val="left"/>
+      <w:pPr>
+        <w:ind w:left="2508" w:hanging="360"/>
+      </w:pPr>
+      <w:rPr>
+        <w:rFonts w:ascii="Wingdings" w:hAnsi="Wingdings" w:hint="default"/>
+      </w:rPr>
+    </w:lvl>
+    <w:lvl w:ilvl="3" w:tplc="08160001" w:tentative="1">
+      <w:start w:val="1"/>
+      <w:numFmt w:val="bullet"/>
+      <w:lvlText w:val=""/>
+      <w:lvlJc w:val="left"/>
+      <w:pPr>
+        <w:ind w:left="3228" w:hanging="360"/>
+      </w:pPr>
+      <w:rPr>
+        <w:rFonts w:ascii="Symbol" w:hAnsi="Symbol" w:hint="default"/>
+      </w:rPr>
+    </w:lvl>
+    <w:lvl w:ilvl="4" w:tplc="08160003" w:tentative="1">
+      <w:start w:val="1"/>
+      <w:numFmt w:val="bullet"/>
+      <w:lvlText w:val="o"/>
+      <w:lvlJc w:val="left"/>
+      <w:pPr>
+        <w:ind w:left="3948" w:hanging="360"/>
+      </w:pPr>
+      <w:rPr>
+        <w:rFonts w:ascii="Courier New" w:hAnsi="Courier New" w:cs="Courier New" w:hint="default"/>
+      </w:rPr>
+    </w:lvl>
+    <w:lvl w:ilvl="5" w:tplc="08160005" w:tentative="1">
+      <w:start w:val="1"/>
+      <w:numFmt w:val="bullet"/>
+      <w:lvlText w:val=""/>
+      <w:lvlJc w:val="left"/>
+      <w:pPr>
+        <w:ind w:left="4668" w:hanging="360"/>
+      </w:pPr>
+      <w:rPr>
+        <w:rFonts w:ascii="Wingdings" w:hAnsi="Wingdings" w:hint="default"/>
+      </w:rPr>
+    </w:lvl>
+    <w:lvl w:ilvl="6" w:tplc="08160001" w:tentative="1">
+      <w:start w:val="1"/>
+      <w:numFmt w:val="bullet"/>
+      <w:lvlText w:val=""/>
+      <w:lvlJc w:val="left"/>
+      <w:pPr>
+        <w:ind w:left="5388" w:hanging="360"/>
+      </w:pPr>
+      <w:rPr>
+        <w:rFonts w:ascii="Symbol" w:hAnsi="Symbol" w:hint="default"/>
+      </w:rPr>
+    </w:lvl>
+    <w:lvl w:ilvl="7" w:tplc="08160003" w:tentative="1">
+      <w:start w:val="1"/>
+      <w:numFmt w:val="bullet"/>
+      <w:lvlText w:val="o"/>
+      <w:lvlJc w:val="left"/>
+      <w:pPr>
+        <w:ind w:left="6108" w:hanging="360"/>
+      </w:pPr>
+      <w:rPr>
+        <w:rFonts w:ascii="Courier New" w:hAnsi="Courier New" w:cs="Courier New" w:hint="default"/>
+      </w:rPr>
+    </w:lvl>
+    <w:lvl w:ilvl="8" w:tplc="08160005" w:tentative="1">
+      <w:start w:val="1"/>
+      <w:numFmt w:val="bullet"/>
+      <w:lvlText w:val=""/>
+      <w:lvlJc w:val="left"/>
+      <w:pPr>
+        <w:ind w:left="6828" w:hanging="360"/>
+      </w:pPr>
+      <w:rPr>
+        <w:rFonts w:ascii="Wingdings" w:hAnsi="Wingdings" w:hint="default"/>
+      </w:rPr>
+    </w:lvl>
+  </w:abstractNum>
+  <w:abstractNum w:abstractNumId="2" w15:restartNumberingAfterBreak="0">
     <w:nsid w:val="58E91E84"/>
     <w:multiLevelType w:val="multilevel"/>
     <w:tmpl w:val="BB7286B0"/>
@@ -5827,7 +6342,7 @@
       </w:rPr>
     </w:lvl>
   </w:abstractNum>
-  <w:abstractNum w:abstractNumId="2" w15:restartNumberingAfterBreak="0">
+  <w:abstractNum w:abstractNumId="3" w15:restartNumberingAfterBreak="0">
     <w:nsid w:val="5A681C3D"/>
     <w:multiLevelType w:val="multilevel"/>
     <w:tmpl w:val="EC7CFB50"/>
@@ -5913,7 +6428,7 @@
       </w:pPr>
     </w:lvl>
   </w:abstractNum>
-  <w:abstractNum w:abstractNumId="3" w15:restartNumberingAfterBreak="0">
+  <w:abstractNum w:abstractNumId="4" w15:restartNumberingAfterBreak="0">
     <w:nsid w:val="6C1B1CB3"/>
     <w:multiLevelType w:val="multilevel"/>
     <w:tmpl w:val="6B8407A4"/>
@@ -6039,13 +6554,16 @@
     <w:abstractNumId w:val="0"/>
   </w:num>
   <w:num w:numId="2">
-    <w:abstractNumId w:val="1"/>
+    <w:abstractNumId w:val="2"/>
   </w:num>
   <w:num w:numId="3">
-    <w:abstractNumId w:val="2"/>
+    <w:abstractNumId w:val="3"/>
   </w:num>
   <w:num w:numId="4">
-    <w:abstractNumId w:val="3"/>
+    <w:abstractNumId w:val="4"/>
+  </w:num>
+  <w:num w:numId="5">
+    <w:abstractNumId w:val="1"/>
   </w:num>
 </w:numbering>
 </file>

</xml_diff>

<commit_message>
Relatorio so falta o ponto 6 e 8, milestones feitos
</commit_message>
<xml_diff>
--- a/Alfa-Template-RELATORIO-ESPECIF-EQUIPAS.docx
+++ b/Alfa-Template-RELATORIO-ESPECIF-EQUIPAS.docx
@@ -3327,41 +3327,17 @@
         <w:ind w:left="-284"/>
         <w:rPr>
           <w:b/>
-          <w:lang w:val="pt-PT"/>
-        </w:rPr>
-      </w:pPr>
-      <w:r>
-        <w:rPr>
-          <w:b/>
+          <w:color w:val="E7E6E6" w:themeColor="background2"/>
+          <w:lang w:val="pt-PT"/>
+        </w:rPr>
+      </w:pPr>
+      <w:r>
+        <w:rPr>
+          <w:b/>
+          <w:color w:val="E7E6E6" w:themeColor="background2"/>
           <w:lang w:val="pt-PT"/>
         </w:rPr>
         <w:t>(até 2 páginas e ANEXOS: a incluir posteriormente)</w:t>
-      </w:r>
-    </w:p>
-    <w:p>
-      <w:pPr>
-        <w:ind w:left="-284"/>
-        <w:rPr>
-          <w:b/>
-          <w:color w:val="70AD47" w:themeColor="accent6"/>
-          <w:lang w:val="pt-PT"/>
-        </w:rPr>
-      </w:pPr>
-      <w:r>
-        <w:rPr>
-          <w:b/>
-          <w:color w:val="70AD47" w:themeColor="accent6"/>
-          <w:lang w:val="pt-PT"/>
-        </w:rPr>
-        <w:t>//O que fiz</w:t>
-      </w:r>
-      <w:r>
-        <w:rPr>
-          <w:b/>
-          <w:color w:val="70AD47" w:themeColor="accent6"/>
-          <w:lang w:val="pt-PT"/>
-        </w:rPr>
-        <w:t xml:space="preserve"> – Ana Margarida</w:t>
       </w:r>
     </w:p>
     <w:p>
@@ -4117,147 +4093,141 @@
     </w:p>
     <w:p>
       <w:pPr>
+        <w:ind w:left="-284"/>
+        <w:rPr>
+          <w:lang w:val="pt-PT"/>
+        </w:rPr>
+      </w:pPr>
+    </w:p>
+    <w:p>
+      <w:pPr>
+        <w:ind w:firstLine="720"/>
+        <w:rPr>
+          <w:u w:val="single"/>
+          <w:lang w:val="pt-PT"/>
+        </w:rPr>
+      </w:pPr>
+      <w:r>
+        <w:rPr>
+          <w:u w:val="single"/>
+          <w:lang w:val="pt-PT"/>
+        </w:rPr>
+        <w:t xml:space="preserve">Ver anexos 1 a </w:t>
+      </w:r>
+      <w:r>
+        <w:rPr>
+          <w:u w:val="single"/>
+          <w:lang w:val="pt-PT"/>
+        </w:rPr>
+        <w:t>4</w:t>
+      </w:r>
+    </w:p>
+    <w:p>
+      <w:pPr>
+        <w:rPr>
+          <w:lang w:val="pt-PT"/>
+        </w:rPr>
+      </w:pPr>
+    </w:p>
+    <w:p>
+      <w:pPr>
+        <w:ind w:left="-284"/>
+        <w:rPr>
+          <w:b/>
+          <w:lang w:val="pt-PT"/>
+        </w:rPr>
+      </w:pPr>
+    </w:p>
+    <w:p>
+      <w:pPr>
+        <w:ind w:left="-284"/>
+        <w:rPr>
+          <w:b/>
+          <w:lang w:val="pt-PT"/>
+        </w:rPr>
+      </w:pPr>
+      <w:r>
+        <w:rPr>
+          <w:b/>
+          <w:lang w:val="pt-PT"/>
+        </w:rPr>
+        <w:t>5.2 Diagramas de transição (aplicação site/WEB - Layouts)</w:t>
+      </w:r>
+    </w:p>
+    <w:p>
+      <w:pPr>
+        <w:ind w:left="-284"/>
+        <w:rPr>
+          <w:b/>
+          <w:color w:val="E7E6E6" w:themeColor="background2"/>
+          <w:lang w:val="pt-PT"/>
+        </w:rPr>
+      </w:pPr>
+      <w:r>
+        <w:rPr>
+          <w:b/>
+          <w:color w:val="E7E6E6" w:themeColor="background2"/>
+          <w:lang w:val="pt-PT"/>
+        </w:rPr>
+        <w:t>(até 2 páginas e ANEXOS: a incluir posteriormente)</w:t>
+      </w:r>
+    </w:p>
+    <w:p>
+      <w:pPr>
+        <w:ind w:left="-284"/>
+        <w:rPr>
+          <w:b/>
+          <w:color w:val="E7E6E6" w:themeColor="background2"/>
+          <w:lang w:val="pt-PT"/>
+        </w:rPr>
+      </w:pPr>
+    </w:p>
+    <w:p>
+      <w:pPr>
         <w:ind w:left="-284" w:firstLine="1004"/>
         <w:jc w:val="both"/>
         <w:rPr>
-          <w:color w:val="A8D08D" w:themeColor="accent6" w:themeTint="99"/>
-          <w:lang w:val="pt-PT"/>
-        </w:rPr>
-      </w:pPr>
-      <w:r>
-        <w:rPr>
-          <w:color w:val="70AD47" w:themeColor="accent6"/>
-          <w:lang w:val="pt-PT"/>
-        </w:rPr>
-        <w:t>ANEXOS:</w:t>
-      </w:r>
-      <w:r>
-        <w:rPr>
-          <w:color w:val="FF0000"/>
-          <w:lang w:val="pt-PT"/>
-        </w:rPr>
-        <w:t xml:space="preserve"> (Questão 1: se calhar é melhor colocar os anexos todos no final para ficar mais profissional, que acham?</w:t>
-      </w:r>
-      <w:r>
-        <w:rPr>
-          <w:color w:val="FF0000"/>
-          <w:lang w:val="pt-PT"/>
-        </w:rPr>
-        <w:t xml:space="preserve"> Aqui colocaríamos apenas o nome dos anexos</w:t>
-      </w:r>
-      <w:r>
-        <w:rPr>
-          <w:color w:val="FF0000"/>
-          <w:lang w:val="pt-PT"/>
-        </w:rPr>
-        <w:t>)</w:t>
-      </w:r>
-    </w:p>
-    <w:p>
-      <w:pPr>
-        <w:ind w:left="-284"/>
-        <w:rPr>
-          <w:lang w:val="pt-PT"/>
-        </w:rPr>
-      </w:pPr>
-    </w:p>
-    <w:p>
-      <w:pPr>
-        <w:ind w:left="-284" w:firstLine="1004"/>
-        <w:rPr>
-          <w:u w:val="single"/>
-          <w:lang w:val="pt-PT"/>
-        </w:rPr>
-      </w:pPr>
-      <w:r>
-        <w:rPr>
-          <w:u w:val="single"/>
-          <w:lang w:val="pt-PT"/>
-        </w:rPr>
-        <w:t>Ver anexos 1 a 3</w:t>
-      </w:r>
-    </w:p>
-    <w:p>
-      <w:pPr>
-        <w:rPr>
-          <w:lang w:val="pt-PT"/>
-        </w:rPr>
-      </w:pPr>
-    </w:p>
-    <w:p>
-      <w:pPr>
-        <w:ind w:left="-284"/>
-        <w:rPr>
-          <w:b/>
-          <w:lang w:val="pt-PT"/>
-        </w:rPr>
-      </w:pPr>
-    </w:p>
-    <w:p>
-      <w:pPr>
-        <w:ind w:left="-284"/>
-        <w:rPr>
-          <w:b/>
-          <w:lang w:val="pt-PT"/>
-        </w:rPr>
-      </w:pPr>
-      <w:r>
-        <w:rPr>
-          <w:b/>
-          <w:lang w:val="pt-PT"/>
-        </w:rPr>
-        <w:t>5.2 Diagramas de transição (aplicação site/WEB - Layouts)</w:t>
-      </w:r>
-    </w:p>
-    <w:p>
-      <w:pPr>
-        <w:ind w:left="-284"/>
-        <w:rPr>
-          <w:b/>
-          <w:lang w:val="pt-PT"/>
-        </w:rPr>
-      </w:pPr>
-      <w:r>
-        <w:rPr>
-          <w:b/>
-          <w:lang w:val="pt-PT"/>
-        </w:rPr>
-        <w:t>(até 2 páginas e ANEXOS: a incluir posteriormente)</w:t>
-      </w:r>
-    </w:p>
-    <w:p>
-      <w:pPr>
-        <w:ind w:left="-284"/>
-        <w:rPr>
-          <w:b/>
-          <w:color w:val="70AD47" w:themeColor="accent6"/>
-          <w:lang w:val="pt-PT"/>
-        </w:rPr>
-      </w:pPr>
-      <w:r>
-        <w:rPr>
-          <w:b/>
-          <w:color w:val="70AD47" w:themeColor="accent6"/>
-          <w:lang w:val="pt-PT"/>
-        </w:rPr>
-        <w:t>//O que fiz</w:t>
-      </w:r>
-      <w:r>
-        <w:rPr>
-          <w:b/>
-          <w:color w:val="70AD47" w:themeColor="accent6"/>
-          <w:lang w:val="pt-PT"/>
-        </w:rPr>
-        <w:t xml:space="preserve"> – Ana Margarida</w:t>
-      </w:r>
-    </w:p>
-    <w:p>
-      <w:pPr>
-        <w:rPr>
-          <w:b/>
-          <w:lang w:val="pt-PT"/>
-        </w:rPr>
-      </w:pPr>
+          <w:color w:val="000000" w:themeColor="text1"/>
+          <w:lang w:val="pt-PT"/>
+        </w:rPr>
+      </w:pPr>
+      <w:r>
+        <w:rPr>
+          <w:color w:val="000000" w:themeColor="text1"/>
+          <w:lang w:val="pt-PT"/>
+        </w:rPr>
+        <w:t>Tal como já foi referido no ponto 5.1 no que tem em conta a transição de páginas (ou neste caso do corpo da aplicação) esta é feita através do evento “</w:t>
+      </w:r>
+      <w:proofErr w:type="spellStart"/>
+      <w:r>
+        <w:rPr>
+          <w:color w:val="000000" w:themeColor="text1"/>
+          <w:lang w:val="pt-PT"/>
+        </w:rPr>
+        <w:t>click</w:t>
+      </w:r>
+      <w:proofErr w:type="spellEnd"/>
+      <w:r>
+        <w:rPr>
+          <w:color w:val="000000" w:themeColor="text1"/>
+          <w:lang w:val="pt-PT"/>
+        </w:rPr>
+        <w:t xml:space="preserve">” nos </w:t>
+      </w:r>
+      <w:r>
+        <w:rPr>
+          <w:color w:val="000000" w:themeColor="text1"/>
+          <w:lang w:val="pt-PT"/>
+        </w:rPr>
+        <w:t>ícones</w:t>
+      </w:r>
+      <w:r>
+        <w:rPr>
+          <w:color w:val="000000" w:themeColor="text1"/>
+          <w:lang w:val="pt-PT"/>
+        </w:rPr>
+        <w:t xml:space="preserve"> presentes na barra lateral da aplicação.</w:t>
+      </w:r>
     </w:p>
     <w:p>
       <w:pPr>
@@ -4268,42 +4238,199 @@
           <w:lang w:val="pt-PT"/>
         </w:rPr>
       </w:pPr>
-      <w:r>
-        <w:rPr>
-          <w:color w:val="000000" w:themeColor="text1"/>
-          <w:lang w:val="pt-PT"/>
-        </w:rPr>
-        <w:t>Tal como já foi referido no ponto 5.1 no que tem em conta a transição de páginas (ou neste caso do corpo da aplicação) esta é feita através do evento “</w:t>
-      </w:r>
       <w:proofErr w:type="spellStart"/>
       <w:r>
         <w:rPr>
           <w:color w:val="000000" w:themeColor="text1"/>
-          <w:lang w:val="pt-PT"/>
-        </w:rPr>
-        <w:t>click</w:t>
+        </w:rPr>
+        <w:t>Esta</w:t>
       </w:r>
       <w:proofErr w:type="spellEnd"/>
       <w:r>
         <w:rPr>
           <w:color w:val="000000" w:themeColor="text1"/>
-          <w:lang w:val="pt-PT"/>
-        </w:rPr>
-        <w:t xml:space="preserve">” nos </w:t>
-      </w:r>
-      <w:r>
-        <w:rPr>
-          <w:color w:val="000000" w:themeColor="text1"/>
-          <w:lang w:val="pt-PT"/>
-        </w:rPr>
-        <w:t>ícones</w:t>
-      </w:r>
-      <w:r>
-        <w:rPr>
-          <w:color w:val="000000" w:themeColor="text1"/>
-          <w:lang w:val="pt-PT"/>
-        </w:rPr>
-        <w:t xml:space="preserve"> presentes na barra lateral da aplicação.</w:t>
+        </w:rPr>
+        <w:t xml:space="preserve"> </w:t>
+      </w:r>
+      <w:proofErr w:type="spellStart"/>
+      <w:r>
+        <w:rPr>
+          <w:color w:val="000000" w:themeColor="text1"/>
+        </w:rPr>
+        <w:t>pode</w:t>
+      </w:r>
+      <w:proofErr w:type="spellEnd"/>
+      <w:r>
+        <w:rPr>
+          <w:color w:val="000000" w:themeColor="text1"/>
+        </w:rPr>
+        <w:t xml:space="preserve"> </w:t>
+      </w:r>
+      <w:proofErr w:type="spellStart"/>
+      <w:r>
+        <w:rPr>
+          <w:color w:val="000000" w:themeColor="text1"/>
+        </w:rPr>
+        <w:t>ainda</w:t>
+      </w:r>
+      <w:proofErr w:type="spellEnd"/>
+      <w:r>
+        <w:rPr>
+          <w:color w:val="000000" w:themeColor="text1"/>
+        </w:rPr>
+        <w:t xml:space="preserve"> ser </w:t>
+      </w:r>
+      <w:proofErr w:type="spellStart"/>
+      <w:r>
+        <w:rPr>
+          <w:color w:val="000000" w:themeColor="text1"/>
+        </w:rPr>
+        <w:t>feita</w:t>
+      </w:r>
+      <w:proofErr w:type="spellEnd"/>
+      <w:r>
+        <w:rPr>
+          <w:color w:val="000000" w:themeColor="text1"/>
+        </w:rPr>
+        <w:t xml:space="preserve"> da </w:t>
+      </w:r>
+      <w:proofErr w:type="spellStart"/>
+      <w:r>
+        <w:rPr>
+          <w:color w:val="000000" w:themeColor="text1"/>
+        </w:rPr>
+        <w:t>mesma</w:t>
+      </w:r>
+      <w:proofErr w:type="spellEnd"/>
+      <w:r>
+        <w:rPr>
+          <w:color w:val="000000" w:themeColor="text1"/>
+        </w:rPr>
+        <w:t xml:space="preserve"> forma </w:t>
+      </w:r>
+      <w:proofErr w:type="spellStart"/>
+      <w:r>
+        <w:rPr>
+          <w:color w:val="000000" w:themeColor="text1"/>
+        </w:rPr>
+        <w:t>ao</w:t>
+      </w:r>
+      <w:proofErr w:type="spellEnd"/>
+      <w:r>
+        <w:rPr>
+          <w:color w:val="000000" w:themeColor="text1"/>
+        </w:rPr>
+        <w:t xml:space="preserve"> </w:t>
+      </w:r>
+      <w:proofErr w:type="spellStart"/>
+      <w:r>
+        <w:rPr>
+          <w:color w:val="000000" w:themeColor="text1"/>
+        </w:rPr>
+        <w:t>clicar</w:t>
+      </w:r>
+      <w:proofErr w:type="spellEnd"/>
+      <w:r>
+        <w:rPr>
+          <w:color w:val="000000" w:themeColor="text1"/>
+        </w:rPr>
+        <w:t xml:space="preserve"> </w:t>
+      </w:r>
+      <w:proofErr w:type="spellStart"/>
+      <w:r>
+        <w:rPr>
+          <w:color w:val="000000" w:themeColor="text1"/>
+        </w:rPr>
+        <w:t>nos</w:t>
+      </w:r>
+      <w:proofErr w:type="spellEnd"/>
+      <w:r>
+        <w:rPr>
+          <w:color w:val="000000" w:themeColor="text1"/>
+        </w:rPr>
+        <w:t xml:space="preserve"> </w:t>
+      </w:r>
+      <w:proofErr w:type="spellStart"/>
+      <w:r>
+        <w:rPr>
+          <w:color w:val="000000" w:themeColor="text1"/>
+        </w:rPr>
+        <w:t>b</w:t>
+      </w:r>
+      <w:r>
+        <w:rPr>
+          <w:color w:val="000000" w:themeColor="text1"/>
+        </w:rPr>
+        <w:t>o</w:t>
+      </w:r>
+      <w:r>
+        <w:rPr>
+          <w:color w:val="000000" w:themeColor="text1"/>
+        </w:rPr>
+        <w:t>tões</w:t>
+      </w:r>
+      <w:proofErr w:type="spellEnd"/>
+      <w:r>
+        <w:rPr>
+          <w:color w:val="000000" w:themeColor="text1"/>
+        </w:rPr>
+        <w:t xml:space="preserve"> que </w:t>
+      </w:r>
+      <w:proofErr w:type="spellStart"/>
+      <w:r>
+        <w:rPr>
+          <w:color w:val="000000" w:themeColor="text1"/>
+        </w:rPr>
+        <w:t>aparecem</w:t>
+      </w:r>
+      <w:proofErr w:type="spellEnd"/>
+      <w:r>
+        <w:rPr>
+          <w:color w:val="000000" w:themeColor="text1"/>
+        </w:rPr>
+        <w:t xml:space="preserve"> no </w:t>
+      </w:r>
+      <w:proofErr w:type="spellStart"/>
+      <w:r>
+        <w:rPr>
+          <w:color w:val="000000" w:themeColor="text1"/>
+        </w:rPr>
+        <w:t>corpo</w:t>
+      </w:r>
+      <w:proofErr w:type="spellEnd"/>
+      <w:r>
+        <w:rPr>
+          <w:color w:val="000000" w:themeColor="text1"/>
+        </w:rPr>
+        <w:t xml:space="preserve"> da </w:t>
+      </w:r>
+      <w:proofErr w:type="spellStart"/>
+      <w:r>
+        <w:rPr>
+          <w:color w:val="000000" w:themeColor="text1"/>
+        </w:rPr>
+        <w:t>página</w:t>
+      </w:r>
+      <w:proofErr w:type="spellEnd"/>
+      <w:r>
+        <w:rPr>
+          <w:color w:val="000000" w:themeColor="text1"/>
+        </w:rPr>
+        <w:t xml:space="preserve"> </w:t>
+      </w:r>
+      <w:proofErr w:type="spellStart"/>
+      <w:r>
+        <w:rPr>
+          <w:color w:val="000000" w:themeColor="text1"/>
+        </w:rPr>
+        <w:t>inicial</w:t>
+      </w:r>
+      <w:proofErr w:type="spellEnd"/>
+      <w:r>
+        <w:rPr>
+          <w:color w:val="000000" w:themeColor="text1"/>
+        </w:rPr>
+        <w:t>.</w:t>
       </w:r>
     </w:p>
     <w:p>
@@ -4315,200 +4442,27 @@
           <w:lang w:val="pt-PT"/>
         </w:rPr>
       </w:pPr>
-      <w:proofErr w:type="spellStart"/>
-      <w:r>
-        <w:rPr>
-          <w:color w:val="000000" w:themeColor="text1"/>
+      <w:r>
+        <w:rPr>
+          <w:color w:val="000000" w:themeColor="text1"/>
+          <w:lang w:val="pt-PT"/>
+        </w:rPr>
+        <w:t xml:space="preserve">No que tem em conta o resto das transições (como por exemplo ver as informações detalhadas de cada operação na tabela de operações, o “editar perfil” e “mudar password”, mensagem de sucesso após um registo de um problema, …) que </w:t>
+      </w:r>
+      <w:r>
+        <w:rPr>
+          <w:color w:val="000000" w:themeColor="text1"/>
+          <w:lang w:val="pt-PT"/>
         </w:rPr>
         <w:lastRenderedPageBreak/>
-        <w:t>Esta</w:t>
-      </w:r>
-      <w:proofErr w:type="spellEnd"/>
-      <w:r>
-        <w:rPr>
-          <w:color w:val="000000" w:themeColor="text1"/>
-        </w:rPr>
-        <w:t xml:space="preserve"> </w:t>
-      </w:r>
-      <w:proofErr w:type="spellStart"/>
-      <w:r>
-        <w:rPr>
-          <w:color w:val="000000" w:themeColor="text1"/>
-        </w:rPr>
-        <w:t>pode</w:t>
-      </w:r>
-      <w:proofErr w:type="spellEnd"/>
-      <w:r>
-        <w:rPr>
-          <w:color w:val="000000" w:themeColor="text1"/>
-        </w:rPr>
-        <w:t xml:space="preserve"> </w:t>
-      </w:r>
-      <w:proofErr w:type="spellStart"/>
-      <w:r>
-        <w:rPr>
-          <w:color w:val="000000" w:themeColor="text1"/>
-        </w:rPr>
-        <w:t>ainda</w:t>
-      </w:r>
-      <w:proofErr w:type="spellEnd"/>
-      <w:r>
-        <w:rPr>
-          <w:color w:val="000000" w:themeColor="text1"/>
-        </w:rPr>
-        <w:t xml:space="preserve"> ser </w:t>
-      </w:r>
-      <w:proofErr w:type="spellStart"/>
-      <w:r>
-        <w:rPr>
-          <w:color w:val="000000" w:themeColor="text1"/>
-        </w:rPr>
-        <w:t>feita</w:t>
-      </w:r>
-      <w:proofErr w:type="spellEnd"/>
-      <w:r>
-        <w:rPr>
-          <w:color w:val="000000" w:themeColor="text1"/>
-        </w:rPr>
-        <w:t xml:space="preserve"> da </w:t>
-      </w:r>
-      <w:proofErr w:type="spellStart"/>
-      <w:r>
-        <w:rPr>
-          <w:color w:val="000000" w:themeColor="text1"/>
-        </w:rPr>
-        <w:t>mesma</w:t>
-      </w:r>
-      <w:proofErr w:type="spellEnd"/>
-      <w:r>
-        <w:rPr>
-          <w:color w:val="000000" w:themeColor="text1"/>
-        </w:rPr>
-        <w:t xml:space="preserve"> forma </w:t>
-      </w:r>
-      <w:proofErr w:type="spellStart"/>
-      <w:r>
-        <w:rPr>
-          <w:color w:val="000000" w:themeColor="text1"/>
-        </w:rPr>
-        <w:t>ao</w:t>
-      </w:r>
-      <w:proofErr w:type="spellEnd"/>
-      <w:r>
-        <w:rPr>
-          <w:color w:val="000000" w:themeColor="text1"/>
-        </w:rPr>
-        <w:t xml:space="preserve"> </w:t>
-      </w:r>
-      <w:proofErr w:type="spellStart"/>
-      <w:r>
-        <w:rPr>
-          <w:color w:val="000000" w:themeColor="text1"/>
-        </w:rPr>
-        <w:t>clicar</w:t>
-      </w:r>
-      <w:proofErr w:type="spellEnd"/>
-      <w:r>
-        <w:rPr>
-          <w:color w:val="000000" w:themeColor="text1"/>
-        </w:rPr>
-        <w:t xml:space="preserve"> </w:t>
-      </w:r>
-      <w:proofErr w:type="spellStart"/>
-      <w:r>
-        <w:rPr>
-          <w:color w:val="000000" w:themeColor="text1"/>
-        </w:rPr>
-        <w:t>nos</w:t>
-      </w:r>
-      <w:proofErr w:type="spellEnd"/>
-      <w:r>
-        <w:rPr>
-          <w:color w:val="000000" w:themeColor="text1"/>
-        </w:rPr>
-        <w:t xml:space="preserve"> </w:t>
-      </w:r>
-      <w:proofErr w:type="spellStart"/>
-      <w:r>
-        <w:rPr>
-          <w:color w:val="000000" w:themeColor="text1"/>
-        </w:rPr>
-        <w:t>b</w:t>
-      </w:r>
-      <w:r>
-        <w:rPr>
-          <w:color w:val="000000" w:themeColor="text1"/>
-        </w:rPr>
-        <w:t>o</w:t>
-      </w:r>
-      <w:r>
-        <w:rPr>
-          <w:color w:val="000000" w:themeColor="text1"/>
-        </w:rPr>
-        <w:t>tões</w:t>
-      </w:r>
-      <w:proofErr w:type="spellEnd"/>
-      <w:r>
-        <w:rPr>
-          <w:color w:val="000000" w:themeColor="text1"/>
-        </w:rPr>
-        <w:t xml:space="preserve"> que </w:t>
-      </w:r>
-      <w:proofErr w:type="spellStart"/>
-      <w:r>
-        <w:rPr>
-          <w:color w:val="000000" w:themeColor="text1"/>
-        </w:rPr>
-        <w:t>aparecem</w:t>
-      </w:r>
-      <w:proofErr w:type="spellEnd"/>
-      <w:r>
-        <w:rPr>
-          <w:color w:val="000000" w:themeColor="text1"/>
-        </w:rPr>
-        <w:t xml:space="preserve"> no </w:t>
-      </w:r>
-      <w:proofErr w:type="spellStart"/>
-      <w:r>
-        <w:rPr>
-          <w:color w:val="000000" w:themeColor="text1"/>
-        </w:rPr>
-        <w:t>corpo</w:t>
-      </w:r>
-      <w:proofErr w:type="spellEnd"/>
-      <w:r>
-        <w:rPr>
-          <w:color w:val="000000" w:themeColor="text1"/>
-        </w:rPr>
-        <w:t xml:space="preserve"> da </w:t>
-      </w:r>
-      <w:proofErr w:type="spellStart"/>
-      <w:r>
-        <w:rPr>
-          <w:color w:val="000000" w:themeColor="text1"/>
-        </w:rPr>
-        <w:t>página</w:t>
-      </w:r>
-      <w:proofErr w:type="spellEnd"/>
-      <w:r>
-        <w:rPr>
-          <w:color w:val="000000" w:themeColor="text1"/>
-        </w:rPr>
-        <w:t xml:space="preserve"> </w:t>
-      </w:r>
-      <w:proofErr w:type="spellStart"/>
-      <w:r>
-        <w:rPr>
-          <w:color w:val="000000" w:themeColor="text1"/>
-        </w:rPr>
-        <w:t>inicial</w:t>
-      </w:r>
-      <w:proofErr w:type="spellEnd"/>
-      <w:r>
-        <w:rPr>
-          <w:color w:val="000000" w:themeColor="text1"/>
-        </w:rPr>
-        <w:t>.</w:t>
+        <w:t xml:space="preserve">permitem a transição de uma página para outra com o conteúdo idêntico ao da sua secção inicial, são feitas através de </w:t>
+      </w:r>
+      <w:r>
+        <w:rPr>
+          <w:color w:val="000000" w:themeColor="text1"/>
+          <w:lang w:val="pt-PT"/>
+        </w:rPr>
+        <w:t>botões (com ícones ou não) ao serem clicados.</w:t>
       </w:r>
     </w:p>
     <w:p>
@@ -4516,38 +4470,582 @@
         <w:ind w:left="-284" w:firstLine="1004"/>
         <w:jc w:val="both"/>
         <w:rPr>
-          <w:color w:val="000000" w:themeColor="text1"/>
-          <w:lang w:val="pt-PT"/>
-        </w:rPr>
-      </w:pPr>
-      <w:r>
-        <w:rPr>
-          <w:color w:val="000000" w:themeColor="text1"/>
-          <w:lang w:val="pt-PT"/>
-        </w:rPr>
-        <w:t xml:space="preserve">No que tem em conta o resto das transições (como por exemplo ver as informações detalhadas de cada operação na tabela de operações, o “editar perfil” e “mudar password”, mensagem de sucesso após um registo de um problema, …) que permitem a transição de uma página para outra com o conteúdo idêntico ao da sua secção inicial, são feitas através de </w:t>
-      </w:r>
-      <w:r>
-        <w:rPr>
-          <w:color w:val="000000" w:themeColor="text1"/>
-          <w:lang w:val="pt-PT"/>
-        </w:rPr>
-        <w:t>botões (com ícones ou não) ao serem clicados.</w:t>
-      </w:r>
+          <w:b/>
+          <w:color w:val="000000" w:themeColor="text1"/>
+          <w:lang w:val="pt-PT"/>
+        </w:rPr>
+      </w:pPr>
+    </w:p>
+    <w:p>
+      <w:pPr>
+        <w:ind w:firstLine="720"/>
+        <w:rPr>
+          <w:u w:val="single"/>
+        </w:rPr>
+      </w:pPr>
+      <w:r>
+        <w:rPr>
+          <w:u w:val="single"/>
+        </w:rPr>
+        <w:t xml:space="preserve">Ver </w:t>
+      </w:r>
+      <w:proofErr w:type="spellStart"/>
+      <w:r>
+        <w:rPr>
+          <w:u w:val="single"/>
+        </w:rPr>
+        <w:t>anexos</w:t>
+      </w:r>
+      <w:proofErr w:type="spellEnd"/>
+      <w:r>
+        <w:rPr>
+          <w:u w:val="single"/>
+        </w:rPr>
+        <w:t xml:space="preserve"> </w:t>
+      </w:r>
+      <w:r>
+        <w:rPr>
+          <w:u w:val="single"/>
+        </w:rPr>
+        <w:t>5</w:t>
+      </w:r>
+      <w:r>
+        <w:rPr>
+          <w:u w:val="single"/>
+        </w:rPr>
+        <w:t xml:space="preserve"> e </w:t>
+      </w:r>
+      <w:r>
+        <w:rPr>
+          <w:u w:val="single"/>
+        </w:rPr>
+        <w:t>6</w:t>
+      </w:r>
+    </w:p>
+    <w:p>
+      <w:pPr>
+        <w:ind w:left="-284"/>
+        <w:rPr>
+          <w:b/>
+          <w:lang w:val="pt-PT"/>
+        </w:rPr>
+      </w:pPr>
+    </w:p>
+    <w:p>
+      <w:pPr>
+        <w:rPr>
+          <w:b/>
+          <w:lang w:val="pt-PT"/>
+        </w:rPr>
+      </w:pPr>
+    </w:p>
+    <w:p>
+      <w:pPr>
+        <w:ind w:left="-284"/>
+        <w:rPr>
+          <w:b/>
+          <w:lang w:val="pt-PT"/>
+        </w:rPr>
+      </w:pPr>
+      <w:r>
+        <w:rPr>
+          <w:b/>
+          <w:lang w:val="pt-PT"/>
+        </w:rPr>
+        <w:t>5.3 Especificação da Interface do site (App Móvel)</w:t>
+      </w:r>
+    </w:p>
+    <w:p>
+      <w:pPr>
+        <w:ind w:left="-284"/>
+        <w:rPr>
+          <w:b/>
+          <w:color w:val="E7E6E6" w:themeColor="background2"/>
+          <w:lang w:val="pt-PT"/>
+        </w:rPr>
+      </w:pPr>
+      <w:r>
+        <w:rPr>
+          <w:b/>
+          <w:color w:val="E7E6E6" w:themeColor="background2"/>
+          <w:lang w:val="pt-PT"/>
+        </w:rPr>
+        <w:t>(até 2 páginas e ANEXOS: a incluir posteriormente)</w:t>
+      </w:r>
+    </w:p>
+    <w:p>
+      <w:pPr>
+        <w:rPr>
+          <w:b/>
+          <w:lang w:val="pt-PT"/>
+        </w:rPr>
+      </w:pPr>
+    </w:p>
+    <w:p>
+      <w:pPr>
+        <w:ind w:left="-284"/>
+        <w:jc w:val="both"/>
+        <w:rPr>
+          <w:color w:val="auto"/>
+          <w:lang w:val="pt-PT"/>
+        </w:rPr>
+      </w:pPr>
+      <w:r>
+        <w:rPr>
+          <w:color w:val="auto"/>
+          <w:lang w:val="pt-PT"/>
+        </w:rPr>
+        <w:t xml:space="preserve">A aplicação móvel foi desenvolvida em Java utilizando o Android </w:t>
+      </w:r>
+      <w:proofErr w:type="spellStart"/>
+      <w:r>
+        <w:rPr>
+          <w:color w:val="auto"/>
+          <w:lang w:val="pt-PT"/>
+        </w:rPr>
+        <w:t>Studio</w:t>
+      </w:r>
+      <w:proofErr w:type="spellEnd"/>
+      <w:r>
+        <w:rPr>
+          <w:color w:val="auto"/>
+          <w:lang w:val="pt-PT"/>
+        </w:rPr>
+        <w:t xml:space="preserve">. </w:t>
+      </w:r>
+    </w:p>
+    <w:p>
+      <w:pPr>
+        <w:ind w:left="-284"/>
+        <w:jc w:val="both"/>
+        <w:rPr>
+          <w:color w:val="auto"/>
+          <w:lang w:val="pt-PT"/>
+        </w:rPr>
+      </w:pPr>
+    </w:p>
+    <w:p>
+      <w:pPr>
+        <w:ind w:left="-284"/>
+        <w:jc w:val="both"/>
+        <w:rPr>
+          <w:color w:val="auto"/>
+          <w:lang w:val="pt-PT"/>
+        </w:rPr>
+      </w:pPr>
+      <w:r>
+        <w:rPr>
+          <w:color w:val="auto"/>
+          <w:lang w:val="pt-PT"/>
+        </w:rPr>
+        <w:t xml:space="preserve">As cores predominantes na nossa app são o preto e o branco, e posteriormente o azul, porque são as cores do símbolo da nossa aplicação. Achamos que fica interessante esta combinação de </w:t>
+      </w:r>
+      <w:proofErr w:type="gramStart"/>
+      <w:r>
+        <w:rPr>
+          <w:color w:val="auto"/>
+          <w:lang w:val="pt-PT"/>
+        </w:rPr>
+        <w:t>cores</w:t>
+      </w:r>
+      <w:proofErr w:type="gramEnd"/>
+      <w:r>
+        <w:rPr>
+          <w:color w:val="auto"/>
+          <w:lang w:val="pt-PT"/>
+        </w:rPr>
+        <w:t xml:space="preserve"> mas podemos mudar posteriormente.</w:t>
+      </w:r>
+    </w:p>
+    <w:p>
+      <w:pPr>
+        <w:ind w:left="-284"/>
+        <w:jc w:val="both"/>
+        <w:rPr>
+          <w:color w:val="auto"/>
+          <w:lang w:val="pt-PT"/>
+        </w:rPr>
+      </w:pPr>
+    </w:p>
+    <w:p>
+      <w:pPr>
+        <w:ind w:left="-284"/>
+        <w:jc w:val="both"/>
+        <w:rPr>
+          <w:color w:val="auto"/>
+          <w:lang w:val="pt-PT"/>
+        </w:rPr>
+      </w:pPr>
+      <w:r>
+        <w:rPr>
+          <w:color w:val="auto"/>
+          <w:lang w:val="pt-PT"/>
+        </w:rPr>
+        <w:t xml:space="preserve">Quando o utilizador inicia a aplicação pela primeira vez é direcionado para o ecrã de login que é feito através do </w:t>
+      </w:r>
+      <w:proofErr w:type="spellStart"/>
+      <w:r>
+        <w:rPr>
+          <w:color w:val="auto"/>
+          <w:lang w:val="pt-PT"/>
+        </w:rPr>
+        <w:t>username</w:t>
+      </w:r>
+      <w:proofErr w:type="spellEnd"/>
+      <w:r>
+        <w:rPr>
+          <w:color w:val="auto"/>
+          <w:lang w:val="pt-PT"/>
+        </w:rPr>
+        <w:t xml:space="preserve"> e da password. Se o utilizador não possuir conta pode clicar no botão “Registar” e é direcionado para o ecrã de registo. Na página de login acrescentámos uma </w:t>
+      </w:r>
+      <w:proofErr w:type="spellStart"/>
+      <w:r>
+        <w:rPr>
+          <w:color w:val="auto"/>
+          <w:lang w:val="pt-PT"/>
+        </w:rPr>
+        <w:t>checkbox</w:t>
+      </w:r>
+      <w:proofErr w:type="spellEnd"/>
+      <w:r>
+        <w:rPr>
+          <w:color w:val="auto"/>
+          <w:lang w:val="pt-PT"/>
+        </w:rPr>
+        <w:t xml:space="preserve"> com a legenda “Lembrar credenciais” e o que esta opção faz é guardar as credenciais do utilizador para que da próxima vez que iniciar a aplicação não terá de efetuar o login novamente. Sabemos que a maneira como as credenciais são guardadas é pouco segura e iremos efetuar alterações neste aspeto.</w:t>
+      </w:r>
+    </w:p>
+    <w:p>
+      <w:pPr>
+        <w:ind w:left="-284"/>
+        <w:jc w:val="both"/>
+        <w:rPr>
+          <w:color w:val="auto"/>
+          <w:lang w:val="pt-PT"/>
+        </w:rPr>
+      </w:pPr>
+    </w:p>
+    <w:p>
+      <w:pPr>
+        <w:ind w:left="-284"/>
+        <w:jc w:val="both"/>
+        <w:rPr>
+          <w:color w:val="auto"/>
+          <w:lang w:val="pt-PT"/>
+        </w:rPr>
+      </w:pPr>
+      <w:r>
+        <w:rPr>
+          <w:color w:val="auto"/>
+          <w:lang w:val="pt-PT"/>
+        </w:rPr>
+        <w:t>Depois de ser efetuado o login o utilizador é encaminhado para a página inicial da aplicação que apenas possui um botão no canto superior esquerdo que torna visível a barra lateral da aplicação. Nesta barra lateral podem ser escolhidas as seguintes operações:</w:t>
+      </w:r>
+    </w:p>
+    <w:p>
+      <w:pPr>
+        <w:pStyle w:val="PargrafodaLista"/>
+        <w:numPr>
+          <w:ilvl w:val="0"/>
+          <w:numId w:val="6"/>
+        </w:numPr>
+        <w:jc w:val="both"/>
+        <w:rPr>
+          <w:color w:val="auto"/>
+          <w:lang w:val="pt-PT"/>
+        </w:rPr>
+      </w:pPr>
+      <w:r>
+        <w:rPr>
+          <w:b/>
+          <w:color w:val="auto"/>
+          <w:lang w:val="pt-PT"/>
+        </w:rPr>
+        <w:t>Perfil</w:t>
+      </w:r>
+      <w:r>
+        <w:rPr>
+          <w:color w:val="auto"/>
+          <w:lang w:val="pt-PT"/>
+        </w:rPr>
+        <w:t xml:space="preserve"> – Lista as informações básicas do utilizador, mas também outras informações como </w:t>
+      </w:r>
+      <w:r>
+        <w:rPr>
+          <w:color w:val="auto"/>
+          <w:lang w:val="pt-PT"/>
+        </w:rPr>
+        <w:t>a lista de reportes privados do utilizador, lista de ocorrências apoiadas pelo utilizador e ainda os amigos/pessoas cujas ocorrências são seguidas pelo utilizador</w:t>
+      </w:r>
+    </w:p>
+    <w:p>
+      <w:pPr>
+        <w:pStyle w:val="PargrafodaLista"/>
+        <w:numPr>
+          <w:ilvl w:val="0"/>
+          <w:numId w:val="6"/>
+        </w:numPr>
+        <w:jc w:val="both"/>
+        <w:rPr>
+          <w:color w:val="auto"/>
+          <w:lang w:val="pt-PT"/>
+        </w:rPr>
+      </w:pPr>
+      <w:r>
+        <w:rPr>
+          <w:b/>
+          <w:color w:val="auto"/>
+          <w:lang w:val="pt-PT"/>
+        </w:rPr>
+        <w:t>Registar ocorrência</w:t>
+      </w:r>
+      <w:r>
+        <w:rPr>
+          <w:color w:val="auto"/>
+          <w:lang w:val="pt-PT"/>
+        </w:rPr>
+        <w:t xml:space="preserve"> – Regista uma nova ocorrência. Para registar uma ocorrência é necessário fornecer um título, uma descrição, um tipo, a informação se o espaço é público ou privado, o nível de gravidade da ocorrência, indicar se deseja ser notificado quando a ocorrência for resolvida e a sua localização no mapa. Inicialmente é colocado um marcador na posição do </w:t>
+      </w:r>
+      <w:proofErr w:type="gramStart"/>
+      <w:r>
+        <w:rPr>
+          <w:color w:val="auto"/>
+          <w:lang w:val="pt-PT"/>
+        </w:rPr>
+        <w:t>utilizador</w:t>
+      </w:r>
+      <w:proofErr w:type="gramEnd"/>
+      <w:r>
+        <w:rPr>
+          <w:color w:val="auto"/>
+          <w:lang w:val="pt-PT"/>
+        </w:rPr>
+        <w:t xml:space="preserve"> mas o utilizador deve colocar esse marcador na posição da ocorrência.</w:t>
+      </w:r>
+    </w:p>
+    <w:p>
+      <w:pPr>
+        <w:pStyle w:val="PargrafodaLista"/>
+        <w:numPr>
+          <w:ilvl w:val="0"/>
+          <w:numId w:val="6"/>
+        </w:numPr>
+        <w:jc w:val="both"/>
+        <w:rPr>
+          <w:color w:val="auto"/>
+          <w:lang w:val="pt-PT"/>
+        </w:rPr>
+      </w:pPr>
+      <w:r>
+        <w:rPr>
+          <w:b/>
+          <w:color w:val="auto"/>
+          <w:lang w:val="pt-PT"/>
+        </w:rPr>
+        <w:t>Mapa</w:t>
+      </w:r>
+      <w:r>
+        <w:rPr>
+          <w:color w:val="auto"/>
+          <w:lang w:val="pt-PT"/>
+        </w:rPr>
+        <w:t xml:space="preserve"> – Este é o mapa onde irão aparecer as ocorrências listadas por zona, iremos implementar esta funcionalidade brevemente.</w:t>
+      </w:r>
+    </w:p>
+    <w:p>
+      <w:pPr>
+        <w:pStyle w:val="PargrafodaLista"/>
+        <w:numPr>
+          <w:ilvl w:val="0"/>
+          <w:numId w:val="6"/>
+        </w:numPr>
+        <w:jc w:val="both"/>
+        <w:rPr>
+          <w:color w:val="auto"/>
+          <w:lang w:val="pt-PT"/>
+        </w:rPr>
+      </w:pPr>
+      <w:r>
+        <w:rPr>
+          <w:b/>
+          <w:color w:val="auto"/>
+          <w:lang w:val="pt-PT"/>
+        </w:rPr>
+        <w:t>Estatísticas</w:t>
+      </w:r>
+      <w:r>
+        <w:rPr>
+          <w:color w:val="auto"/>
+          <w:lang w:val="pt-PT"/>
+        </w:rPr>
+        <w:t xml:space="preserve"> – Aqui será possível consultar algumas estatísticas como o desempenho das entidades na resolução de ocorrências e a celeridade dos processos.</w:t>
+      </w:r>
+    </w:p>
+    <w:p>
+      <w:pPr>
+        <w:pStyle w:val="PargrafodaLista"/>
+        <w:numPr>
+          <w:ilvl w:val="0"/>
+          <w:numId w:val="6"/>
+        </w:numPr>
+        <w:jc w:val="both"/>
+        <w:rPr>
+          <w:color w:val="auto"/>
+          <w:lang w:val="pt-PT"/>
+        </w:rPr>
+      </w:pPr>
+      <w:r>
+        <w:rPr>
+          <w:b/>
+          <w:color w:val="auto"/>
+          <w:lang w:val="pt-PT"/>
+        </w:rPr>
+        <w:t>Listar ocorrências</w:t>
+      </w:r>
+      <w:r>
+        <w:rPr>
+          <w:color w:val="auto"/>
+          <w:lang w:val="pt-PT"/>
+        </w:rPr>
+        <w:t xml:space="preserve"> – Lista todas as ocorrências públicas ou privadas que tenham sido registadas pelo utilizador com o login feito.</w:t>
+      </w:r>
+    </w:p>
+    <w:p>
+      <w:pPr>
+        <w:jc w:val="both"/>
+        <w:rPr>
+          <w:color w:val="auto"/>
+          <w:lang w:val="pt-PT"/>
+        </w:rPr>
+      </w:pPr>
+    </w:p>
+    <w:p>
+      <w:pPr>
+        <w:ind w:firstLine="720"/>
+        <w:rPr>
+          <w:u w:val="single"/>
+        </w:rPr>
+      </w:pPr>
+      <w:r>
+        <w:rPr>
+          <w:u w:val="single"/>
+        </w:rPr>
+        <w:t xml:space="preserve">Ver </w:t>
+      </w:r>
+      <w:proofErr w:type="spellStart"/>
+      <w:r>
+        <w:rPr>
+          <w:u w:val="single"/>
+        </w:rPr>
+        <w:t>anexos</w:t>
+      </w:r>
+      <w:proofErr w:type="spellEnd"/>
+      <w:r>
+        <w:rPr>
+          <w:u w:val="single"/>
+        </w:rPr>
+        <w:t xml:space="preserve"> </w:t>
+      </w:r>
+      <w:r>
+        <w:rPr>
+          <w:u w:val="single"/>
+        </w:rPr>
+        <w:t>7,</w:t>
+      </w:r>
+      <w:r>
+        <w:rPr>
+          <w:u w:val="single"/>
+        </w:rPr>
+        <w:t xml:space="preserve"> </w:t>
+      </w:r>
+      <w:r>
+        <w:rPr>
+          <w:u w:val="single"/>
+        </w:rPr>
+        <w:t>8 e 10-13</w:t>
+      </w:r>
+    </w:p>
+    <w:p>
+      <w:pPr>
+        <w:ind w:left="-284"/>
+        <w:rPr>
+          <w:b/>
+          <w:lang w:val="pt-PT"/>
+        </w:rPr>
+      </w:pPr>
+    </w:p>
+    <w:p>
+      <w:pPr>
+        <w:ind w:left="-284"/>
+        <w:rPr>
+          <w:b/>
+          <w:lang w:val="pt-PT"/>
+        </w:rPr>
+      </w:pPr>
+      <w:r>
+        <w:rPr>
+          <w:b/>
+          <w:lang w:val="pt-PT"/>
+        </w:rPr>
+        <w:lastRenderedPageBreak/>
+        <w:t>5.4 modelo de navegação e diagramas de transição (App Móvel)</w:t>
+      </w:r>
+    </w:p>
+    <w:p>
+      <w:pPr>
+        <w:ind w:left="-284"/>
+        <w:rPr>
+          <w:b/>
+          <w:color w:val="E7E6E6" w:themeColor="background2"/>
+          <w:lang w:val="pt-PT"/>
+        </w:rPr>
+      </w:pPr>
+      <w:r>
+        <w:rPr>
+          <w:b/>
+          <w:color w:val="E7E6E6" w:themeColor="background2"/>
+          <w:lang w:val="pt-PT"/>
+        </w:rPr>
+        <w:t>(até 2 páginas e ANEXOS: a incluir posteriormente)</w:t>
+      </w:r>
+    </w:p>
+    <w:p>
+      <w:pPr>
+        <w:ind w:left="-284"/>
+        <w:jc w:val="both"/>
+        <w:rPr>
+          <w:lang w:val="pt-PT"/>
+        </w:rPr>
+      </w:pPr>
     </w:p>
     <w:p>
       <w:pPr>
         <w:ind w:left="-284" w:firstLine="1004"/>
         <w:jc w:val="both"/>
         <w:rPr>
-          <w:b/>
-          <w:color w:val="000000" w:themeColor="text1"/>
-          <w:lang w:val="pt-PT"/>
-        </w:rPr>
-      </w:pPr>
-    </w:p>
-    <w:p>
-      <w:pPr>
+          <w:lang w:val="pt-PT"/>
+        </w:rPr>
+      </w:pPr>
+      <w:r>
+        <w:rPr>
+          <w:lang w:val="pt-PT"/>
+        </w:rPr>
+        <w:t>Na nossa aplicação depois de ser efetuado o login o utilizador é direcionado para a página inicial. Em todas as páginas da nossa aplicação o utilizador pode clicar no botão no canto superior esquerdo que torna visível a barra lateral. Através da barra lateral é possível realizar todas as operações.</w:t>
+      </w:r>
+    </w:p>
+    <w:p>
+      <w:pPr>
+        <w:ind w:left="-284"/>
+        <w:jc w:val="both"/>
+        <w:rPr>
+          <w:lang w:val="pt-PT"/>
+        </w:rPr>
+      </w:pPr>
+    </w:p>
+    <w:p>
+      <w:pPr>
+        <w:ind w:firstLine="720"/>
         <w:rPr>
           <w:u w:val="single"/>
         </w:rPr>
@@ -4563,60 +5061,60 @@
         <w:rPr>
           <w:u w:val="single"/>
         </w:rPr>
-        <w:t>anexos</w:t>
+        <w:t>anexo</w:t>
       </w:r>
       <w:proofErr w:type="spellEnd"/>
       <w:r>
         <w:rPr>
           <w:u w:val="single"/>
         </w:rPr>
-        <w:t xml:space="preserve"> 4 e 5</w:t>
-      </w:r>
-    </w:p>
-    <w:p>
-      <w:pPr>
-        <w:ind w:left="-284"/>
-        <w:rPr>
-          <w:b/>
-          <w:lang w:val="pt-PT"/>
-        </w:rPr>
-      </w:pPr>
-    </w:p>
-    <w:p>
-      <w:pPr>
-        <w:rPr>
-          <w:b/>
-          <w:lang w:val="pt-PT"/>
-        </w:rPr>
-      </w:pPr>
-    </w:p>
-    <w:p>
-      <w:pPr>
-        <w:ind w:left="-284"/>
-        <w:rPr>
-          <w:b/>
-          <w:lang w:val="pt-PT"/>
-        </w:rPr>
-      </w:pPr>
-      <w:r>
-        <w:rPr>
-          <w:b/>
-          <w:lang w:val="pt-PT"/>
-        </w:rPr>
-        <w:t>5.3 Especificação da Interface do site (App Móvel)</w:t>
-      </w:r>
-    </w:p>
-    <w:p>
-      <w:pPr>
-        <w:ind w:left="-284"/>
-        <w:rPr>
-          <w:b/>
-          <w:lang w:val="pt-PT"/>
-        </w:rPr>
-      </w:pPr>
-      <w:r>
-        <w:rPr>
-          <w:b/>
+        <w:t xml:space="preserve"> </w:t>
+      </w:r>
+      <w:r>
+        <w:rPr>
+          <w:u w:val="single"/>
+        </w:rPr>
+        <w:t>9</w:t>
+      </w:r>
+    </w:p>
+    <w:p>
+      <w:pPr>
+        <w:ind w:left="-284"/>
+        <w:rPr>
+          <w:b/>
+          <w:lang w:val="pt-PT"/>
+        </w:rPr>
+      </w:pPr>
+    </w:p>
+    <w:p>
+      <w:pPr>
+        <w:ind w:left="-284"/>
+        <w:rPr>
+          <w:b/>
+          <w:lang w:val="pt-PT"/>
+        </w:rPr>
+      </w:pPr>
+      <w:r>
+        <w:rPr>
+          <w:b/>
+          <w:lang w:val="pt-PT"/>
+        </w:rPr>
+        <w:t>5.5 Outros aspetos de suporte de interação dos utilizadores</w:t>
+      </w:r>
+    </w:p>
+    <w:p>
+      <w:pPr>
+        <w:ind w:left="-284"/>
+        <w:rPr>
+          <w:b/>
+          <w:color w:val="E7E6E6" w:themeColor="background2"/>
+          <w:lang w:val="pt-PT"/>
+        </w:rPr>
+      </w:pPr>
+      <w:r>
+        <w:rPr>
+          <w:b/>
+          <w:color w:val="E7E6E6" w:themeColor="background2"/>
           <w:lang w:val="pt-PT"/>
         </w:rPr>
         <w:t>(até 2 páginas e ANEXOS: a incluir posteriormente)</w:t>
@@ -4624,17 +5122,112 @@
     </w:p>
     <w:p>
       <w:pPr>
-        <w:rPr>
-          <w:b/>
-          <w:lang w:val="pt-PT"/>
-        </w:rPr>
-      </w:pPr>
-    </w:p>
-    <w:p>
-      <w:pPr>
-        <w:ind w:left="-284"/>
-        <w:rPr>
-          <w:b/>
+        <w:ind w:left="-284"/>
+        <w:rPr>
+          <w:b/>
+          <w:lang w:val="pt-PT"/>
+        </w:rPr>
+      </w:pPr>
+    </w:p>
+    <w:p>
+      <w:pPr>
+        <w:jc w:val="both"/>
+        <w:rPr>
+          <w:lang w:val="pt-PT"/>
+        </w:rPr>
+      </w:pPr>
+      <w:r>
+        <w:tab/>
+      </w:r>
+      <w:r>
+        <w:rPr>
+          <w:lang w:val="pt-PT"/>
+        </w:rPr>
+        <w:t>Na aplicação web é possível na página inicial aceder aos tópicos que também se encontram na barra lateral.</w:t>
+      </w:r>
+    </w:p>
+    <w:p>
+      <w:pPr>
+        <w:jc w:val="both"/>
+        <w:rPr>
+          <w:lang w:val="pt-PT"/>
+        </w:rPr>
+      </w:pPr>
+      <w:r>
+        <w:rPr>
+          <w:lang w:val="pt-PT"/>
+        </w:rPr>
+        <w:tab/>
+        <w:t>No android existe um botão no canto inferior direito que irá ser usado como atalho para registar uma ocorrência</w:t>
+      </w:r>
+      <w:r>
+        <w:rPr>
+          <w:lang w:val="pt-PT"/>
+        </w:rPr>
+        <w:t xml:space="preserve"> (neste momento tem um símbolo de uma mensagem que irá ser substituído por um “mais” ou algo do género).</w:t>
+      </w:r>
+    </w:p>
+    <w:p>
+      <w:pPr>
+        <w:ind w:left="-284"/>
+        <w:rPr>
+          <w:b/>
+          <w:lang w:val="pt-PT"/>
+        </w:rPr>
+      </w:pPr>
+    </w:p>
+    <w:p>
+      <w:pPr>
+        <w:pStyle w:val="Cabealho2"/>
+        <w:rPr>
+          <w:lang w:val="pt-PT"/>
+        </w:rPr>
+      </w:pPr>
+      <w:r>
+        <w:rPr>
+          <w:lang w:val="pt-PT"/>
+        </w:rPr>
+        <w:t>6. Arquitetura da solução</w:t>
+      </w:r>
+    </w:p>
+    <w:p>
+      <w:pPr>
+        <w:ind w:left="-284"/>
+        <w:rPr>
+          <w:color w:val="E7E6E6" w:themeColor="background2"/>
+          <w:lang w:val="pt-PT"/>
+        </w:rPr>
+      </w:pPr>
+      <w:r>
+        <w:rPr>
+          <w:color w:val="E7E6E6" w:themeColor="background2"/>
+          <w:lang w:val="pt-PT"/>
+        </w:rPr>
+        <w:t>// Por agora deixar esta secção intencionalmente vazia, para evoluç</w:t>
+      </w:r>
+      <w:bookmarkStart w:id="1" w:name="_GoBack"/>
+      <w:bookmarkEnd w:id="1"/>
+      <w:r>
+        <w:rPr>
+          <w:color w:val="E7E6E6" w:themeColor="background2"/>
+          <w:lang w:val="pt-PT"/>
+        </w:rPr>
+        <w:t>ão do documento em versões posteriores á versão 1.0)</w:t>
+      </w:r>
+    </w:p>
+    <w:p>
+      <w:pPr>
+        <w:ind w:left="-284"/>
+        <w:rPr>
+          <w:color w:val="E7E6E6" w:themeColor="background2"/>
+          <w:lang w:val="pt-PT"/>
+        </w:rPr>
+      </w:pPr>
+    </w:p>
+    <w:p>
+      <w:pPr>
+        <w:ind w:left="-284"/>
+        <w:rPr>
           <w:color w:val="FF0000"/>
           <w:lang w:val="pt-PT"/>
         </w:rPr>
@@ -4665,141 +5258,6 @@
           <w:lang w:val="pt-PT"/>
         </w:rPr>
       </w:pPr>
-      <w:r>
-        <w:rPr>
-          <w:b/>
-          <w:lang w:val="pt-PT"/>
-        </w:rPr>
-        <w:t>5.4 modelo de navegação e diagramas de transição (App Móvel)</w:t>
-      </w:r>
-    </w:p>
-    <w:p>
-      <w:pPr>
-        <w:ind w:left="-284"/>
-        <w:rPr>
-          <w:b/>
-          <w:lang w:val="pt-PT"/>
-        </w:rPr>
-      </w:pPr>
-      <w:r>
-        <w:rPr>
-          <w:b/>
-          <w:lang w:val="pt-PT"/>
-        </w:rPr>
-        <w:t>(até 2 páginas e ANEXOS: a incluir posteriormente)</w:t>
-      </w:r>
-    </w:p>
-    <w:p>
-      <w:pPr>
-        <w:ind w:left="-284"/>
-        <w:rPr>
-          <w:b/>
-          <w:lang w:val="pt-PT"/>
-        </w:rPr>
-      </w:pPr>
-    </w:p>
-    <w:p>
-      <w:pPr>
-        <w:ind w:left="-284"/>
-        <w:rPr>
-          <w:b/>
-          <w:color w:val="FF0000"/>
-          <w:lang w:val="pt-PT"/>
-        </w:rPr>
-      </w:pPr>
-      <w:r>
-        <w:rPr>
-          <w:b/>
-          <w:color w:val="FF0000"/>
-          <w:lang w:val="pt-PT"/>
-        </w:rPr>
-        <w:t>//TODO</w:t>
-      </w:r>
-    </w:p>
-    <w:p>
-      <w:pPr>
-        <w:ind w:left="-284"/>
-        <w:rPr>
-          <w:b/>
-          <w:lang w:val="pt-PT"/>
-        </w:rPr>
-      </w:pPr>
-    </w:p>
-    <w:p>
-      <w:pPr>
-        <w:ind w:left="-284"/>
-        <w:rPr>
-          <w:b/>
-          <w:lang w:val="pt-PT"/>
-        </w:rPr>
-      </w:pPr>
-      <w:r>
-        <w:rPr>
-          <w:b/>
-          <w:lang w:val="pt-PT"/>
-        </w:rPr>
-        <w:t>5.5 Outros aspetos de suporte de interação dos utilizadores</w:t>
-      </w:r>
-    </w:p>
-    <w:p>
-      <w:pPr>
-        <w:ind w:left="-284"/>
-        <w:rPr>
-          <w:b/>
-          <w:lang w:val="pt-PT"/>
-        </w:rPr>
-      </w:pPr>
-      <w:r>
-        <w:rPr>
-          <w:b/>
-          <w:lang w:val="pt-PT"/>
-        </w:rPr>
-        <w:t>(até 2 páginas e ANEXOS: a incluir posteriormente)</w:t>
-      </w:r>
-    </w:p>
-    <w:p>
-      <w:pPr>
-        <w:ind w:left="-284"/>
-        <w:rPr>
-          <w:b/>
-          <w:lang w:val="pt-PT"/>
-        </w:rPr>
-      </w:pPr>
-    </w:p>
-    <w:p>
-      <w:pPr>
-        <w:ind w:left="-284"/>
-        <w:rPr>
-          <w:b/>
-          <w:color w:val="FF0000"/>
-          <w:lang w:val="pt-PT"/>
-        </w:rPr>
-      </w:pPr>
-      <w:r>
-        <w:rPr>
-          <w:b/>
-          <w:color w:val="FF0000"/>
-          <w:lang w:val="pt-PT"/>
-        </w:rPr>
-        <w:t>//TODO</w:t>
-      </w:r>
-    </w:p>
-    <w:p>
-      <w:pPr>
-        <w:rPr>
-          <w:b/>
-          <w:lang w:val="pt-PT"/>
-        </w:rPr>
-      </w:pPr>
-    </w:p>
-    <w:p>
-      <w:pPr>
-        <w:ind w:left="-284"/>
-        <w:rPr>
-          <w:b/>
-          <w:lang w:val="pt-PT"/>
-        </w:rPr>
-      </w:pPr>
     </w:p>
     <w:p>
       <w:pPr>
@@ -4812,7 +5270,7 @@
         <w:rPr>
           <w:lang w:val="pt-PT"/>
         </w:rPr>
-        <w:t>6. Arquitetura da solução</w:t>
+        <w:t>7. Características e requisitos arquiteturais</w:t>
       </w:r>
     </w:p>
     <w:p>
@@ -4828,13 +5286,14 @@
           <w:color w:val="E7E6E6" w:themeColor="background2"/>
           <w:lang w:val="pt-PT"/>
         </w:rPr>
-        <w:t>// Por agora deixar esta secção intencionalmente vazia, para evolução do documento em versões posteriores á versão 1.0)</w:t>
-      </w:r>
-    </w:p>
-    <w:p>
-      <w:pPr>
-        <w:ind w:left="-284"/>
-        <w:rPr>
+        <w:t>incluir quais as vantagens e requisitos arquiteturais que vão ser disponibilizadas pela solução a desenvolver e que sejam destacáveis como fatores que se consideram vir a ser relevantes na qualidade, efetividade, desempenho, disponibilidade e escalabilidade da solução (entre outras que se queiram destacar como previstas).</w:t>
+      </w:r>
+    </w:p>
+    <w:p>
+      <w:pPr>
+        <w:ind w:left="-284"/>
+        <w:rPr>
+          <w:b/>
           <w:color w:val="E7E6E6" w:themeColor="background2"/>
           <w:lang w:val="pt-PT"/>
         </w:rPr>
@@ -4844,55 +5303,6 @@
       <w:pPr>
         <w:ind w:left="-284"/>
         <w:rPr>
-          <w:color w:val="FF0000"/>
-          <w:lang w:val="pt-PT"/>
-        </w:rPr>
-      </w:pPr>
-      <w:r>
-        <w:rPr>
-          <w:b/>
-          <w:color w:val="FF0000"/>
-          <w:lang w:val="pt-PT"/>
-        </w:rPr>
-        <w:t>//TODO</w:t>
-      </w:r>
-    </w:p>
-    <w:p>
-      <w:pPr>
-        <w:ind w:left="-284"/>
-        <w:rPr>
-          <w:b/>
-          <w:lang w:val="pt-PT"/>
-        </w:rPr>
-      </w:pPr>
-    </w:p>
-    <w:p>
-      <w:pPr>
-        <w:ind w:left="-284"/>
-        <w:rPr>
-          <w:b/>
-          <w:lang w:val="pt-PT"/>
-        </w:rPr>
-      </w:pPr>
-    </w:p>
-    <w:p>
-      <w:pPr>
-        <w:pStyle w:val="Cabealho2"/>
-        <w:rPr>
-          <w:lang w:val="pt-PT"/>
-        </w:rPr>
-      </w:pPr>
-      <w:r>
-        <w:rPr>
-          <w:lang w:val="pt-PT"/>
-        </w:rPr>
-        <w:t>7. Características e requisitos arquiteturais</w:t>
-      </w:r>
-    </w:p>
-    <w:p>
-      <w:pPr>
-        <w:ind w:left="-284"/>
-        <w:rPr>
           <w:color w:val="E7E6E6" w:themeColor="background2"/>
           <w:lang w:val="pt-PT"/>
         </w:rPr>
@@ -4902,32 +5312,6 @@
           <w:color w:val="E7E6E6" w:themeColor="background2"/>
           <w:lang w:val="pt-PT"/>
         </w:rPr>
-        <w:t>incluir quais as vantagens e requisitos arquiteturais que vão ser disponibilizadas pela solução a desenvolver e que sejam destacáveis como fatores que se consideram vir a ser relevantes na qualidade, efetividade, desempenho, disponibilidade e escalabilidade da solução (entre outras que se queiram destacar como previstas).</w:t>
-      </w:r>
-    </w:p>
-    <w:p>
-      <w:pPr>
-        <w:ind w:left="-284"/>
-        <w:rPr>
-          <w:b/>
-          <w:color w:val="E7E6E6" w:themeColor="background2"/>
-          <w:lang w:val="pt-PT"/>
-        </w:rPr>
-      </w:pPr>
-    </w:p>
-    <w:p>
-      <w:pPr>
-        <w:ind w:left="-284"/>
-        <w:rPr>
-          <w:color w:val="E7E6E6" w:themeColor="background2"/>
-          <w:lang w:val="pt-PT"/>
-        </w:rPr>
-      </w:pPr>
-      <w:r>
-        <w:rPr>
-          <w:color w:val="E7E6E6" w:themeColor="background2"/>
-          <w:lang w:val="pt-PT"/>
-        </w:rPr>
         <w:t>// incluir lista de requisitos arquiteturais, dedicando um parágrafo a descrever em que consistirá o suporte ou cobertura desse requisito (WHAT), porque o consideram importante (WHY) e como será suportado no sistema a desenvolver (HOW)</w:t>
       </w:r>
     </w:p>
@@ -5213,6 +5597,7 @@
           <w:b/>
           <w:lang w:val="pt-PT"/>
         </w:rPr>
+        <w:lastRenderedPageBreak/>
         <w:t>7.2 Tecnologias de implementação e ferramentas utilizadas</w:t>
       </w:r>
     </w:p>
@@ -5245,12 +5630,6 @@
         <w:t>Studio</w:t>
       </w:r>
       <w:proofErr w:type="spellEnd"/>
-      <w:r>
-        <w:rPr>
-          <w:lang w:val="pt-PT"/>
-        </w:rPr>
-        <w:t>, Flutter</w:t>
-      </w:r>
     </w:p>
     <w:p>
       <w:pPr>
@@ -5805,11 +6184,6 @@
     </w:p>
     <w:p>
       <w:pPr>
-        <w:ind w:left="-284"/>
-      </w:pPr>
-    </w:p>
-    <w:p>
-      <w:pPr>
         <w:pStyle w:val="Cabealho2"/>
         <w:rPr>
           <w:sz w:val="32"/>
@@ -5824,10 +6198,39 @@
       </w:r>
       <w:proofErr w:type="spellEnd"/>
     </w:p>
-    <w:p>
-      <w:bookmarkStart w:id="1" w:name="_GoBack"/>
-      <w:bookmarkEnd w:id="1"/>
-    </w:p>
+    <w:p/>
+    <w:p>
+      <w:pPr>
+        <w:rPr>
+          <w:b/>
+          <w:sz w:val="28"/>
+        </w:rPr>
+      </w:pPr>
+      <w:r>
+        <w:rPr>
+          <w:b/>
+          <w:sz w:val="28"/>
+        </w:rPr>
+        <w:t>Interface do site (</w:t>
+      </w:r>
+      <w:proofErr w:type="spellStart"/>
+      <w:r>
+        <w:rPr>
+          <w:b/>
+          <w:sz w:val="28"/>
+        </w:rPr>
+        <w:t>aplicação</w:t>
+      </w:r>
+      <w:proofErr w:type="spellEnd"/>
+      <w:r>
+        <w:rPr>
+          <w:b/>
+          <w:sz w:val="28"/>
+        </w:rPr>
+        <w:t xml:space="preserve"> web)</w:t>
+      </w:r>
+    </w:p>
+    <w:p/>
     <w:p>
       <w:pPr>
         <w:ind w:left="-284"/>
@@ -5836,7 +6239,6 @@
         <w:rPr>
           <w:noProof/>
         </w:rPr>
-        <w:lastRenderedPageBreak/>
         <w:drawing>
           <wp:inline distT="0" distB="0" distL="0" distR="0" wp14:anchorId="7A33CD75" wp14:editId="305E0275">
             <wp:extent cx="5274310" cy="2966909"/>
@@ -5877,6 +6279,15 @@
     <w:p>
       <w:pPr>
         <w:ind w:left="-284"/>
+        <w:jc w:val="center"/>
+      </w:pPr>
+      <w:r>
+        <w:t>Anexo 1</w:t>
+      </w:r>
+    </w:p>
+    <w:p>
+      <w:pPr>
+        <w:ind w:left="-284"/>
       </w:pPr>
     </w:p>
     <w:p>
@@ -5887,6 +6298,7 @@
         <w:rPr>
           <w:noProof/>
         </w:rPr>
+        <w:lastRenderedPageBreak/>
         <w:drawing>
           <wp:inline distT="0" distB="0" distL="0" distR="0" wp14:anchorId="2CC9380E" wp14:editId="3E78405C">
             <wp:extent cx="5274310" cy="2966209"/>
@@ -5927,12 +6339,26 @@
     <w:p>
       <w:pPr>
         <w:ind w:left="-284"/>
+        <w:jc w:val="center"/>
+      </w:pPr>
+      <w:r>
+        <w:t>Anexo 2</w:t>
+      </w:r>
+    </w:p>
+    <w:p>
+      <w:pPr>
+        <w:ind w:left="-284"/>
+        <w:jc w:val="center"/>
+      </w:pPr>
+    </w:p>
+    <w:p>
+      <w:pPr>
+        <w:ind w:left="-284"/>
       </w:pPr>
       <w:r>
         <w:rPr>
           <w:noProof/>
         </w:rPr>
-        <w:lastRenderedPageBreak/>
         <w:drawing>
           <wp:inline distT="0" distB="0" distL="0" distR="0" wp14:anchorId="155EADA4" wp14:editId="6C38363B">
             <wp:extent cx="5274310" cy="2966799"/>
@@ -5973,7 +6399,11 @@
     <w:p>
       <w:pPr>
         <w:ind w:left="-284"/>
-      </w:pPr>
+        <w:jc w:val="center"/>
+      </w:pPr>
+      <w:r>
+        <w:t>Anexo 3</w:t>
+      </w:r>
     </w:p>
     <w:p>
       <w:pPr>
@@ -5983,11 +6413,12 @@
         <w:rPr>
           <w:noProof/>
         </w:rPr>
+        <w:lastRenderedPageBreak/>
         <w:drawing>
-          <wp:inline distT="0" distB="0" distL="0" distR="0" wp14:anchorId="301D47A3" wp14:editId="6E51F547">
+          <wp:inline distT="0" distB="0" distL="0" distR="0" wp14:anchorId="708B4B06" wp14:editId="7F651773">
             <wp:extent cx="5274310" cy="2966720"/>
             <wp:effectExtent l="0" t="0" r="2540" b="5080"/>
-            <wp:docPr id="7" name="Imagem 7"/>
+            <wp:docPr id="17" name="Imagem 17"/>
             <wp:cNvGraphicFramePr>
               <a:graphicFrameLocks xmlns:a="http://schemas.openxmlformats.org/drawingml/2006/main" noChangeAspect="1"/>
             </wp:cNvGraphicFramePr>
@@ -6023,17 +6454,32 @@
     <w:p>
       <w:pPr>
         <w:ind w:left="-284"/>
+        <w:jc w:val="center"/>
+      </w:pPr>
+      <w:r>
+        <w:t>Anexo 4</w:t>
+      </w:r>
+    </w:p>
+    <w:p>
+      <w:pPr>
+        <w:ind w:left="-284"/>
+        <w:jc w:val="center"/>
+      </w:pPr>
+    </w:p>
+    <w:p>
+      <w:pPr>
+        <w:ind w:left="-284"/>
+        <w:jc w:val="center"/>
       </w:pPr>
       <w:r>
         <w:rPr>
           <w:noProof/>
         </w:rPr>
-        <w:lastRenderedPageBreak/>
         <w:drawing>
-          <wp:inline distT="0" distB="0" distL="0" distR="0" wp14:anchorId="32F9F7C1" wp14:editId="3AA27437">
+          <wp:inline distT="0" distB="0" distL="0" distR="0" wp14:anchorId="6C04055F" wp14:editId="3F73ACE3">
             <wp:extent cx="5274310" cy="2966720"/>
             <wp:effectExtent l="0" t="0" r="2540" b="5080"/>
-            <wp:docPr id="8" name="Imagem 8"/>
+            <wp:docPr id="18" name="Imagem 18"/>
             <wp:cNvGraphicFramePr>
               <a:graphicFrameLocks xmlns:a="http://schemas.openxmlformats.org/drawingml/2006/main" noChangeAspect="1"/>
             </wp:cNvGraphicFramePr>
@@ -6066,6 +6512,1101 @@
         </w:drawing>
       </w:r>
     </w:p>
+    <w:p>
+      <w:pPr>
+        <w:ind w:left="-284"/>
+        <w:jc w:val="center"/>
+      </w:pPr>
+      <w:r>
+        <w:t>Anexo 5</w:t>
+      </w:r>
+    </w:p>
+    <w:p>
+      <w:pPr>
+        <w:ind w:left="-284"/>
+        <w:jc w:val="center"/>
+      </w:pPr>
+    </w:p>
+    <w:p>
+      <w:pPr>
+        <w:ind w:left="-284"/>
+        <w:jc w:val="center"/>
+      </w:pPr>
+      <w:r>
+        <w:rPr>
+          <w:noProof/>
+        </w:rPr>
+        <w:lastRenderedPageBreak/>
+        <w:drawing>
+          <wp:inline distT="0" distB="0" distL="0" distR="0" wp14:anchorId="19149122" wp14:editId="2ED880B3">
+            <wp:extent cx="5274310" cy="2966720"/>
+            <wp:effectExtent l="0" t="0" r="2540" b="5080"/>
+            <wp:docPr id="19" name="Imagem 19"/>
+            <wp:cNvGraphicFramePr>
+              <a:graphicFrameLocks xmlns:a="http://schemas.openxmlformats.org/drawingml/2006/main" noChangeAspect="1"/>
+            </wp:cNvGraphicFramePr>
+            <a:graphic xmlns:a="http://schemas.openxmlformats.org/drawingml/2006/main">
+              <a:graphicData uri="http://schemas.openxmlformats.org/drawingml/2006/picture">
+                <pic:pic xmlns:pic="http://schemas.openxmlformats.org/drawingml/2006/picture">
+                  <pic:nvPicPr>
+                    <pic:cNvPr id="1" name=""/>
+                    <pic:cNvPicPr/>
+                  </pic:nvPicPr>
+                  <pic:blipFill>
+                    <a:blip r:embed="rId12"/>
+                    <a:stretch>
+                      <a:fillRect/>
+                    </a:stretch>
+                  </pic:blipFill>
+                  <pic:spPr>
+                    <a:xfrm>
+                      <a:off x="0" y="0"/>
+                      <a:ext cx="5274310" cy="2966720"/>
+                    </a:xfrm>
+                    <a:prstGeom prst="rect">
+                      <a:avLst/>
+                    </a:prstGeom>
+                  </pic:spPr>
+                </pic:pic>
+              </a:graphicData>
+            </a:graphic>
+          </wp:inline>
+        </w:drawing>
+      </w:r>
+    </w:p>
+    <w:p>
+      <w:pPr>
+        <w:ind w:left="-284"/>
+        <w:jc w:val="center"/>
+      </w:pPr>
+      <w:r>
+        <w:t>Anexo 6</w:t>
+      </w:r>
+    </w:p>
+    <w:p>
+      <w:pPr>
+        <w:ind w:left="-284"/>
+        <w:jc w:val="center"/>
+      </w:pPr>
+    </w:p>
+    <w:p>
+      <w:pPr>
+        <w:ind w:left="-284"/>
+      </w:pPr>
+      <w:r>
+        <w:rPr>
+          <w:noProof/>
+        </w:rPr>
+        <w:drawing>
+          <wp:inline distT="0" distB="0" distL="0" distR="0" wp14:anchorId="301D47A3" wp14:editId="6E51F547">
+            <wp:extent cx="5274310" cy="2966720"/>
+            <wp:effectExtent l="0" t="0" r="2540" b="5080"/>
+            <wp:docPr id="7" name="Imagem 7"/>
+            <wp:cNvGraphicFramePr>
+              <a:graphicFrameLocks xmlns:a="http://schemas.openxmlformats.org/drawingml/2006/main" noChangeAspect="1"/>
+            </wp:cNvGraphicFramePr>
+            <a:graphic xmlns:a="http://schemas.openxmlformats.org/drawingml/2006/main">
+              <a:graphicData uri="http://schemas.openxmlformats.org/drawingml/2006/picture">
+                <pic:pic xmlns:pic="http://schemas.openxmlformats.org/drawingml/2006/picture">
+                  <pic:nvPicPr>
+                    <pic:cNvPr id="1" name=""/>
+                    <pic:cNvPicPr/>
+                  </pic:nvPicPr>
+                  <pic:blipFill>
+                    <a:blip r:embed="rId13"/>
+                    <a:stretch>
+                      <a:fillRect/>
+                    </a:stretch>
+                  </pic:blipFill>
+                  <pic:spPr>
+                    <a:xfrm>
+                      <a:off x="0" y="0"/>
+                      <a:ext cx="5274310" cy="2966720"/>
+                    </a:xfrm>
+                    <a:prstGeom prst="rect">
+                      <a:avLst/>
+                    </a:prstGeom>
+                  </pic:spPr>
+                </pic:pic>
+              </a:graphicData>
+            </a:graphic>
+          </wp:inline>
+        </w:drawing>
+      </w:r>
+    </w:p>
+    <w:p>
+      <w:pPr>
+        <w:ind w:left="-284"/>
+        <w:jc w:val="center"/>
+      </w:pPr>
+      <w:r>
+        <w:t xml:space="preserve">Anexo </w:t>
+      </w:r>
+      <w:r>
+        <w:t>7</w:t>
+      </w:r>
+    </w:p>
+    <w:p>
+      <w:pPr>
+        <w:ind w:left="-284"/>
+      </w:pPr>
+      <w:r>
+        <w:rPr>
+          <w:noProof/>
+        </w:rPr>
+        <w:lastRenderedPageBreak/>
+        <w:drawing>
+          <wp:inline distT="0" distB="0" distL="0" distR="0" wp14:anchorId="32F9F7C1" wp14:editId="3AA27437">
+            <wp:extent cx="5274310" cy="2966720"/>
+            <wp:effectExtent l="0" t="0" r="2540" b="5080"/>
+            <wp:docPr id="8" name="Imagem 8"/>
+            <wp:cNvGraphicFramePr>
+              <a:graphicFrameLocks xmlns:a="http://schemas.openxmlformats.org/drawingml/2006/main" noChangeAspect="1"/>
+            </wp:cNvGraphicFramePr>
+            <a:graphic xmlns:a="http://schemas.openxmlformats.org/drawingml/2006/main">
+              <a:graphicData uri="http://schemas.openxmlformats.org/drawingml/2006/picture">
+                <pic:pic xmlns:pic="http://schemas.openxmlformats.org/drawingml/2006/picture">
+                  <pic:nvPicPr>
+                    <pic:cNvPr id="1" name=""/>
+                    <pic:cNvPicPr/>
+                  </pic:nvPicPr>
+                  <pic:blipFill>
+                    <a:blip r:embed="rId14"/>
+                    <a:stretch>
+                      <a:fillRect/>
+                    </a:stretch>
+                  </pic:blipFill>
+                  <pic:spPr>
+                    <a:xfrm>
+                      <a:off x="0" y="0"/>
+                      <a:ext cx="5274310" cy="2966720"/>
+                    </a:xfrm>
+                    <a:prstGeom prst="rect">
+                      <a:avLst/>
+                    </a:prstGeom>
+                  </pic:spPr>
+                </pic:pic>
+              </a:graphicData>
+            </a:graphic>
+          </wp:inline>
+        </w:drawing>
+      </w:r>
+    </w:p>
+    <w:p>
+      <w:pPr>
+        <w:ind w:left="-284"/>
+        <w:jc w:val="center"/>
+      </w:pPr>
+      <w:r>
+        <w:t xml:space="preserve">Anexo </w:t>
+      </w:r>
+      <w:r>
+        <w:t>8</w:t>
+      </w:r>
+    </w:p>
+    <w:p>
+      <w:pPr>
+        <w:ind w:left="-284"/>
+      </w:pPr>
+    </w:p>
+    <w:p>
+      <w:pPr>
+        <w:rPr>
+          <w:b/>
+          <w:sz w:val="28"/>
+        </w:rPr>
+      </w:pPr>
+      <w:r>
+        <w:rPr>
+          <w:noProof/>
+        </w:rPr>
+        <w:drawing>
+          <wp:inline distT="0" distB="0" distL="0" distR="0" wp14:anchorId="31F1F557" wp14:editId="75244772">
+            <wp:extent cx="5274310" cy="2966720"/>
+            <wp:effectExtent l="0" t="0" r="2540" b="5080"/>
+            <wp:docPr id="20" name="Imagem 20"/>
+            <wp:cNvGraphicFramePr>
+              <a:graphicFrameLocks xmlns:a="http://schemas.openxmlformats.org/drawingml/2006/main" noChangeAspect="1"/>
+            </wp:cNvGraphicFramePr>
+            <a:graphic xmlns:a="http://schemas.openxmlformats.org/drawingml/2006/main">
+              <a:graphicData uri="http://schemas.openxmlformats.org/drawingml/2006/picture">
+                <pic:pic xmlns:pic="http://schemas.openxmlformats.org/drawingml/2006/picture">
+                  <pic:nvPicPr>
+                    <pic:cNvPr id="1" name=""/>
+                    <pic:cNvPicPr/>
+                  </pic:nvPicPr>
+                  <pic:blipFill>
+                    <a:blip r:embed="rId15"/>
+                    <a:stretch>
+                      <a:fillRect/>
+                    </a:stretch>
+                  </pic:blipFill>
+                  <pic:spPr>
+                    <a:xfrm>
+                      <a:off x="0" y="0"/>
+                      <a:ext cx="5274310" cy="2966720"/>
+                    </a:xfrm>
+                    <a:prstGeom prst="rect">
+                      <a:avLst/>
+                    </a:prstGeom>
+                  </pic:spPr>
+                </pic:pic>
+              </a:graphicData>
+            </a:graphic>
+          </wp:inline>
+        </w:drawing>
+      </w:r>
+    </w:p>
+    <w:p>
+      <w:pPr>
+        <w:jc w:val="center"/>
+      </w:pPr>
+      <w:r>
+        <w:t xml:space="preserve">Anexo </w:t>
+      </w:r>
+      <w:r>
+        <w:t>9</w:t>
+      </w:r>
+    </w:p>
+    <w:p>
+      <w:pPr>
+        <w:jc w:val="center"/>
+      </w:pPr>
+    </w:p>
+    <w:p>
+      <w:pPr>
+        <w:jc w:val="center"/>
+      </w:pPr>
+      <w:r>
+        <w:rPr>
+          <w:noProof/>
+        </w:rPr>
+        <w:lastRenderedPageBreak/>
+        <w:drawing>
+          <wp:inline distT="0" distB="0" distL="0" distR="0" wp14:anchorId="780CBA6E" wp14:editId="741CCF6F">
+            <wp:extent cx="5274310" cy="2966720"/>
+            <wp:effectExtent l="0" t="0" r="2540" b="5080"/>
+            <wp:docPr id="22" name="Imagem 22"/>
+            <wp:cNvGraphicFramePr>
+              <a:graphicFrameLocks xmlns:a="http://schemas.openxmlformats.org/drawingml/2006/main" noChangeAspect="1"/>
+            </wp:cNvGraphicFramePr>
+            <a:graphic xmlns:a="http://schemas.openxmlformats.org/drawingml/2006/main">
+              <a:graphicData uri="http://schemas.openxmlformats.org/drawingml/2006/picture">
+                <pic:pic xmlns:pic="http://schemas.openxmlformats.org/drawingml/2006/picture">
+                  <pic:nvPicPr>
+                    <pic:cNvPr id="1" name=""/>
+                    <pic:cNvPicPr/>
+                  </pic:nvPicPr>
+                  <pic:blipFill>
+                    <a:blip r:embed="rId16"/>
+                    <a:stretch>
+                      <a:fillRect/>
+                    </a:stretch>
+                  </pic:blipFill>
+                  <pic:spPr>
+                    <a:xfrm>
+                      <a:off x="0" y="0"/>
+                      <a:ext cx="5274310" cy="2966720"/>
+                    </a:xfrm>
+                    <a:prstGeom prst="rect">
+                      <a:avLst/>
+                    </a:prstGeom>
+                  </pic:spPr>
+                </pic:pic>
+              </a:graphicData>
+            </a:graphic>
+          </wp:inline>
+        </w:drawing>
+      </w:r>
+    </w:p>
+    <w:p>
+      <w:pPr>
+        <w:jc w:val="center"/>
+      </w:pPr>
+      <w:r>
+        <w:t xml:space="preserve">Anexo </w:t>
+      </w:r>
+      <w:r>
+        <w:t>10</w:t>
+      </w:r>
+    </w:p>
+    <w:p>
+      <w:pPr>
+        <w:rPr>
+          <w:b/>
+          <w:sz w:val="28"/>
+        </w:rPr>
+      </w:pPr>
+    </w:p>
+    <w:p>
+      <w:pPr>
+        <w:rPr>
+          <w:b/>
+          <w:sz w:val="28"/>
+        </w:rPr>
+      </w:pPr>
+    </w:p>
+    <w:p>
+      <w:pPr>
+        <w:rPr>
+          <w:b/>
+          <w:sz w:val="28"/>
+        </w:rPr>
+      </w:pPr>
+    </w:p>
+    <w:p>
+      <w:pPr>
+        <w:rPr>
+          <w:b/>
+          <w:sz w:val="28"/>
+        </w:rPr>
+      </w:pPr>
+      <w:r>
+        <w:rPr>
+          <w:b/>
+          <w:sz w:val="28"/>
+        </w:rPr>
+        <w:t>Interface do site (</w:t>
+      </w:r>
+      <w:proofErr w:type="spellStart"/>
+      <w:r>
+        <w:rPr>
+          <w:b/>
+          <w:sz w:val="28"/>
+        </w:rPr>
+        <w:t>aplicação</w:t>
+      </w:r>
+      <w:proofErr w:type="spellEnd"/>
+      <w:r>
+        <w:rPr>
+          <w:b/>
+          <w:sz w:val="28"/>
+        </w:rPr>
+        <w:t xml:space="preserve"> </w:t>
+      </w:r>
+      <w:proofErr w:type="spellStart"/>
+      <w:r>
+        <w:rPr>
+          <w:b/>
+          <w:sz w:val="28"/>
+        </w:rPr>
+        <w:t>móvel</w:t>
+      </w:r>
+      <w:proofErr w:type="spellEnd"/>
+      <w:r>
+        <w:rPr>
+          <w:b/>
+          <w:sz w:val="28"/>
+        </w:rPr>
+        <w:t>)</w:t>
+      </w:r>
+    </w:p>
+    <w:p>
+      <w:pPr>
+        <w:rPr>
+          <w:b/>
+          <w:sz w:val="28"/>
+        </w:rPr>
+      </w:pPr>
+    </w:p>
+    <w:tbl>
+      <w:tblPr>
+        <w:tblStyle w:val="TabelacomGrelha"/>
+        <w:tblW w:w="0" w:type="auto"/>
+        <w:tblBorders>
+          <w:top w:val="none" w:sz="0" w:space="0" w:color="auto"/>
+          <w:left w:val="none" w:sz="0" w:space="0" w:color="auto"/>
+          <w:bottom w:val="none" w:sz="0" w:space="0" w:color="auto"/>
+          <w:right w:val="none" w:sz="0" w:space="0" w:color="auto"/>
+        </w:tblBorders>
+        <w:tblLook w:val="04A0" w:firstRow="1" w:lastRow="0" w:firstColumn="1" w:lastColumn="0" w:noHBand="0" w:noVBand="1"/>
+      </w:tblPr>
+      <w:tblGrid>
+        <w:gridCol w:w="4148"/>
+        <w:gridCol w:w="4148"/>
+      </w:tblGrid>
+      <w:tr>
+        <w:tc>
+          <w:tcPr>
+            <w:tcW w:w="4148" w:type="dxa"/>
+            <w:vAlign w:val="center"/>
+          </w:tcPr>
+          <w:p>
+            <w:pPr>
+              <w:jc w:val="center"/>
+              <w:rPr>
+                <w:b/>
+                <w:sz w:val="28"/>
+              </w:rPr>
+            </w:pPr>
+            <w:r>
+              <w:rPr>
+                <w:noProof/>
+              </w:rPr>
+              <w:drawing>
+                <wp:inline distT="0" distB="0" distL="0" distR="0" wp14:anchorId="09FB1D63" wp14:editId="01A30D33">
+                  <wp:extent cx="2025000" cy="3600000"/>
+                  <wp:effectExtent l="0" t="0" r="0" b="635"/>
+                  <wp:docPr id="4" name="Imagem 4"/>
+                  <wp:cNvGraphicFramePr>
+                    <a:graphicFrameLocks xmlns:a="http://schemas.openxmlformats.org/drawingml/2006/main" noChangeAspect="1"/>
+                  </wp:cNvGraphicFramePr>
+                  <a:graphic xmlns:a="http://schemas.openxmlformats.org/drawingml/2006/main">
+                    <a:graphicData uri="http://schemas.openxmlformats.org/drawingml/2006/picture">
+                      <pic:pic xmlns:pic="http://schemas.openxmlformats.org/drawingml/2006/picture">
+                        <pic:nvPicPr>
+                          <pic:cNvPr id="0" name="Picture 1"/>
+                          <pic:cNvPicPr>
+                            <a:picLocks noChangeAspect="1" noChangeArrowheads="1"/>
+                          </pic:cNvPicPr>
+                        </pic:nvPicPr>
+                        <pic:blipFill>
+                          <a:blip r:embed="rId17" cstate="print">
+                            <a:extLst>
+                              <a:ext uri="{28A0092B-C50C-407E-A947-70E740481C1C}">
+                                <a14:useLocalDpi xmlns:a14="http://schemas.microsoft.com/office/drawing/2010/main" val="0"/>
+                              </a:ext>
+                            </a:extLst>
+                          </a:blip>
+                          <a:srcRect/>
+                          <a:stretch>
+                            <a:fillRect/>
+                          </a:stretch>
+                        </pic:blipFill>
+                        <pic:spPr bwMode="auto">
+                          <a:xfrm>
+                            <a:off x="0" y="0"/>
+                            <a:ext cx="2025000" cy="3600000"/>
+                          </a:xfrm>
+                          <a:prstGeom prst="rect">
+                            <a:avLst/>
+                          </a:prstGeom>
+                          <a:noFill/>
+                          <a:ln>
+                            <a:noFill/>
+                          </a:ln>
+                        </pic:spPr>
+                      </pic:pic>
+                    </a:graphicData>
+                  </a:graphic>
+                </wp:inline>
+              </w:drawing>
+            </w:r>
+          </w:p>
+          <w:p>
+            <w:pPr>
+              <w:jc w:val="center"/>
+              <w:rPr>
+                <w:sz w:val="28"/>
+              </w:rPr>
+            </w:pPr>
+            <w:r>
+              <w:rPr>
+                <w:sz w:val="28"/>
+              </w:rPr>
+              <w:t xml:space="preserve">Anexo </w:t>
+            </w:r>
+            <w:r>
+              <w:rPr>
+                <w:sz w:val="28"/>
+              </w:rPr>
+              <w:t>11</w:t>
+            </w:r>
+          </w:p>
+        </w:tc>
+        <w:tc>
+          <w:tcPr>
+            <w:tcW w:w="4148" w:type="dxa"/>
+            <w:vAlign w:val="center"/>
+          </w:tcPr>
+          <w:p>
+            <w:pPr>
+              <w:jc w:val="center"/>
+              <w:rPr>
+                <w:b/>
+                <w:sz w:val="28"/>
+              </w:rPr>
+            </w:pPr>
+            <w:r>
+              <w:rPr>
+                <w:noProof/>
+              </w:rPr>
+              <w:drawing>
+                <wp:inline distT="0" distB="0" distL="0" distR="0" wp14:anchorId="0C4FA342" wp14:editId="6636C370">
+                  <wp:extent cx="2085750" cy="3708000"/>
+                  <wp:effectExtent l="0" t="0" r="0" b="6985"/>
+                  <wp:docPr id="9" name="Imagem 9"/>
+                  <wp:cNvGraphicFramePr>
+                    <a:graphicFrameLocks xmlns:a="http://schemas.openxmlformats.org/drawingml/2006/main" noChangeAspect="1"/>
+                  </wp:cNvGraphicFramePr>
+                  <a:graphic xmlns:a="http://schemas.openxmlformats.org/drawingml/2006/main">
+                    <a:graphicData uri="http://schemas.openxmlformats.org/drawingml/2006/picture">
+                      <pic:pic xmlns:pic="http://schemas.openxmlformats.org/drawingml/2006/picture">
+                        <pic:nvPicPr>
+                          <pic:cNvPr id="0" name="Picture 3"/>
+                          <pic:cNvPicPr>
+                            <a:picLocks noChangeAspect="1" noChangeArrowheads="1"/>
+                          </pic:cNvPicPr>
+                        </pic:nvPicPr>
+                        <pic:blipFill>
+                          <a:blip r:embed="rId18" cstate="print">
+                            <a:extLst>
+                              <a:ext uri="{28A0092B-C50C-407E-A947-70E740481C1C}">
+                                <a14:useLocalDpi xmlns:a14="http://schemas.microsoft.com/office/drawing/2010/main" val="0"/>
+                              </a:ext>
+                            </a:extLst>
+                          </a:blip>
+                          <a:srcRect/>
+                          <a:stretch>
+                            <a:fillRect/>
+                          </a:stretch>
+                        </pic:blipFill>
+                        <pic:spPr bwMode="auto">
+                          <a:xfrm>
+                            <a:off x="0" y="0"/>
+                            <a:ext cx="2085750" cy="3708000"/>
+                          </a:xfrm>
+                          <a:prstGeom prst="rect">
+                            <a:avLst/>
+                          </a:prstGeom>
+                          <a:noFill/>
+                          <a:ln>
+                            <a:noFill/>
+                          </a:ln>
+                        </pic:spPr>
+                      </pic:pic>
+                    </a:graphicData>
+                  </a:graphic>
+                </wp:inline>
+              </w:drawing>
+            </w:r>
+          </w:p>
+          <w:p>
+            <w:pPr>
+              <w:jc w:val="center"/>
+              <w:rPr>
+                <w:sz w:val="28"/>
+              </w:rPr>
+            </w:pPr>
+            <w:r>
+              <w:rPr>
+                <w:sz w:val="28"/>
+              </w:rPr>
+              <w:t>Anexo</w:t>
+            </w:r>
+            <w:r>
+              <w:rPr>
+                <w:sz w:val="28"/>
+              </w:rPr>
+              <w:t xml:space="preserve"> 12</w:t>
+            </w:r>
+          </w:p>
+        </w:tc>
+      </w:tr>
+      <w:tr>
+        <w:tc>
+          <w:tcPr>
+            <w:tcW w:w="4148" w:type="dxa"/>
+            <w:vAlign w:val="center"/>
+          </w:tcPr>
+          <w:p>
+            <w:pPr>
+              <w:jc w:val="center"/>
+              <w:rPr>
+                <w:noProof/>
+              </w:rPr>
+            </w:pPr>
+            <w:r>
+              <w:rPr>
+                <w:noProof/>
+              </w:rPr>
+              <w:lastRenderedPageBreak/>
+              <w:drawing>
+                <wp:inline distT="0" distB="0" distL="0" distR="0" wp14:anchorId="678F7B7B" wp14:editId="0681022B">
+                  <wp:extent cx="2025000" cy="3600000"/>
+                  <wp:effectExtent l="0" t="0" r="0" b="635"/>
+                  <wp:docPr id="11" name="Imagem 11"/>
+                  <wp:cNvGraphicFramePr>
+                    <a:graphicFrameLocks xmlns:a="http://schemas.openxmlformats.org/drawingml/2006/main" noChangeAspect="1"/>
+                  </wp:cNvGraphicFramePr>
+                  <a:graphic xmlns:a="http://schemas.openxmlformats.org/drawingml/2006/main">
+                    <a:graphicData uri="http://schemas.openxmlformats.org/drawingml/2006/picture">
+                      <pic:pic xmlns:pic="http://schemas.openxmlformats.org/drawingml/2006/picture">
+                        <pic:nvPicPr>
+                          <pic:cNvPr id="0" name="Picture 5"/>
+                          <pic:cNvPicPr>
+                            <a:picLocks noChangeAspect="1" noChangeArrowheads="1"/>
+                          </pic:cNvPicPr>
+                        </pic:nvPicPr>
+                        <pic:blipFill>
+                          <a:blip r:embed="rId19" cstate="print">
+                            <a:extLst>
+                              <a:ext uri="{28A0092B-C50C-407E-A947-70E740481C1C}">
+                                <a14:useLocalDpi xmlns:a14="http://schemas.microsoft.com/office/drawing/2010/main" val="0"/>
+                              </a:ext>
+                            </a:extLst>
+                          </a:blip>
+                          <a:srcRect/>
+                          <a:stretch>
+                            <a:fillRect/>
+                          </a:stretch>
+                        </pic:blipFill>
+                        <pic:spPr bwMode="auto">
+                          <a:xfrm>
+                            <a:off x="0" y="0"/>
+                            <a:ext cx="2025000" cy="3600000"/>
+                          </a:xfrm>
+                          <a:prstGeom prst="rect">
+                            <a:avLst/>
+                          </a:prstGeom>
+                          <a:noFill/>
+                          <a:ln>
+                            <a:noFill/>
+                          </a:ln>
+                        </pic:spPr>
+                      </pic:pic>
+                    </a:graphicData>
+                  </a:graphic>
+                </wp:inline>
+              </w:drawing>
+            </w:r>
+          </w:p>
+          <w:p>
+            <w:pPr>
+              <w:jc w:val="center"/>
+              <w:rPr>
+                <w:noProof/>
+              </w:rPr>
+            </w:pPr>
+            <w:r>
+              <w:rPr>
+                <w:noProof/>
+                <w:sz w:val="28"/>
+              </w:rPr>
+              <w:t xml:space="preserve">Anexo </w:t>
+            </w:r>
+            <w:r>
+              <w:rPr>
+                <w:noProof/>
+                <w:sz w:val="28"/>
+              </w:rPr>
+              <w:t>13</w:t>
+            </w:r>
+          </w:p>
+        </w:tc>
+        <w:tc>
+          <w:tcPr>
+            <w:tcW w:w="4148" w:type="dxa"/>
+            <w:vAlign w:val="center"/>
+          </w:tcPr>
+          <w:p>
+            <w:pPr>
+              <w:jc w:val="center"/>
+              <w:rPr>
+                <w:noProof/>
+              </w:rPr>
+            </w:pPr>
+            <w:r>
+              <w:rPr>
+                <w:noProof/>
+              </w:rPr>
+              <w:drawing>
+                <wp:inline distT="0" distB="0" distL="0" distR="0" wp14:anchorId="696362C9" wp14:editId="24D1B328">
+                  <wp:extent cx="2025000" cy="3600000"/>
+                  <wp:effectExtent l="0" t="0" r="0" b="635"/>
+                  <wp:docPr id="12" name="Imagem 12"/>
+                  <wp:cNvGraphicFramePr>
+                    <a:graphicFrameLocks xmlns:a="http://schemas.openxmlformats.org/drawingml/2006/main" noChangeAspect="1"/>
+                  </wp:cNvGraphicFramePr>
+                  <a:graphic xmlns:a="http://schemas.openxmlformats.org/drawingml/2006/main">
+                    <a:graphicData uri="http://schemas.openxmlformats.org/drawingml/2006/picture">
+                      <pic:pic xmlns:pic="http://schemas.openxmlformats.org/drawingml/2006/picture">
+                        <pic:nvPicPr>
+                          <pic:cNvPr id="0" name="Picture 7"/>
+                          <pic:cNvPicPr>
+                            <a:picLocks noChangeAspect="1" noChangeArrowheads="1"/>
+                          </pic:cNvPicPr>
+                        </pic:nvPicPr>
+                        <pic:blipFill>
+                          <a:blip r:embed="rId20" cstate="print">
+                            <a:extLst>
+                              <a:ext uri="{28A0092B-C50C-407E-A947-70E740481C1C}">
+                                <a14:useLocalDpi xmlns:a14="http://schemas.microsoft.com/office/drawing/2010/main" val="0"/>
+                              </a:ext>
+                            </a:extLst>
+                          </a:blip>
+                          <a:srcRect/>
+                          <a:stretch>
+                            <a:fillRect/>
+                          </a:stretch>
+                        </pic:blipFill>
+                        <pic:spPr bwMode="auto">
+                          <a:xfrm>
+                            <a:off x="0" y="0"/>
+                            <a:ext cx="2025000" cy="3600000"/>
+                          </a:xfrm>
+                          <a:prstGeom prst="rect">
+                            <a:avLst/>
+                          </a:prstGeom>
+                          <a:noFill/>
+                          <a:ln>
+                            <a:noFill/>
+                          </a:ln>
+                        </pic:spPr>
+                      </pic:pic>
+                    </a:graphicData>
+                  </a:graphic>
+                </wp:inline>
+              </w:drawing>
+            </w:r>
+          </w:p>
+          <w:p>
+            <w:pPr>
+              <w:jc w:val="center"/>
+              <w:rPr>
+                <w:noProof/>
+              </w:rPr>
+            </w:pPr>
+            <w:r>
+              <w:rPr>
+                <w:noProof/>
+                <w:sz w:val="28"/>
+              </w:rPr>
+              <w:t xml:space="preserve">Anexo </w:t>
+            </w:r>
+            <w:r>
+              <w:rPr>
+                <w:noProof/>
+                <w:sz w:val="28"/>
+              </w:rPr>
+              <w:t>1</w:t>
+            </w:r>
+            <w:r>
+              <w:rPr>
+                <w:noProof/>
+                <w:sz w:val="28"/>
+              </w:rPr>
+              <w:t>4</w:t>
+            </w:r>
+          </w:p>
+        </w:tc>
+      </w:tr>
+      <w:tr>
+        <w:tc>
+          <w:tcPr>
+            <w:tcW w:w="4148" w:type="dxa"/>
+            <w:vAlign w:val="center"/>
+          </w:tcPr>
+          <w:p>
+            <w:pPr>
+              <w:jc w:val="center"/>
+              <w:rPr>
+                <w:noProof/>
+              </w:rPr>
+            </w:pPr>
+            <w:r>
+              <w:rPr>
+                <w:noProof/>
+              </w:rPr>
+              <w:drawing>
+                <wp:inline distT="0" distB="0" distL="0" distR="0" wp14:anchorId="0CF2A21F" wp14:editId="53423044">
+                  <wp:extent cx="2025000" cy="3600000"/>
+                  <wp:effectExtent l="0" t="0" r="0" b="635"/>
+                  <wp:docPr id="13" name="Imagem 13"/>
+                  <wp:cNvGraphicFramePr>
+                    <a:graphicFrameLocks xmlns:a="http://schemas.openxmlformats.org/drawingml/2006/main" noChangeAspect="1"/>
+                  </wp:cNvGraphicFramePr>
+                  <a:graphic xmlns:a="http://schemas.openxmlformats.org/drawingml/2006/main">
+                    <a:graphicData uri="http://schemas.openxmlformats.org/drawingml/2006/picture">
+                      <pic:pic xmlns:pic="http://schemas.openxmlformats.org/drawingml/2006/picture">
+                        <pic:nvPicPr>
+                          <pic:cNvPr id="0" name="Picture 9"/>
+                          <pic:cNvPicPr>
+                            <a:picLocks noChangeAspect="1" noChangeArrowheads="1"/>
+                          </pic:cNvPicPr>
+                        </pic:nvPicPr>
+                        <pic:blipFill>
+                          <a:blip r:embed="rId21" cstate="print">
+                            <a:extLst>
+                              <a:ext uri="{28A0092B-C50C-407E-A947-70E740481C1C}">
+                                <a14:useLocalDpi xmlns:a14="http://schemas.microsoft.com/office/drawing/2010/main" val="0"/>
+                              </a:ext>
+                            </a:extLst>
+                          </a:blip>
+                          <a:srcRect/>
+                          <a:stretch>
+                            <a:fillRect/>
+                          </a:stretch>
+                        </pic:blipFill>
+                        <pic:spPr bwMode="auto">
+                          <a:xfrm>
+                            <a:off x="0" y="0"/>
+                            <a:ext cx="2025000" cy="3600000"/>
+                          </a:xfrm>
+                          <a:prstGeom prst="rect">
+                            <a:avLst/>
+                          </a:prstGeom>
+                          <a:noFill/>
+                          <a:ln>
+                            <a:noFill/>
+                          </a:ln>
+                        </pic:spPr>
+                      </pic:pic>
+                    </a:graphicData>
+                  </a:graphic>
+                </wp:inline>
+              </w:drawing>
+            </w:r>
+          </w:p>
+          <w:p>
+            <w:pPr>
+              <w:jc w:val="center"/>
+              <w:rPr>
+                <w:noProof/>
+              </w:rPr>
+            </w:pPr>
+            <w:r>
+              <w:rPr>
+                <w:noProof/>
+                <w:sz w:val="28"/>
+              </w:rPr>
+              <w:t>Anexo 1</w:t>
+            </w:r>
+            <w:r>
+              <w:rPr>
+                <w:noProof/>
+                <w:sz w:val="28"/>
+              </w:rPr>
+              <w:t>5</w:t>
+            </w:r>
+          </w:p>
+        </w:tc>
+        <w:tc>
+          <w:tcPr>
+            <w:tcW w:w="4148" w:type="dxa"/>
+            <w:vAlign w:val="center"/>
+          </w:tcPr>
+          <w:p>
+            <w:pPr>
+              <w:jc w:val="center"/>
+              <w:rPr>
+                <w:noProof/>
+              </w:rPr>
+            </w:pPr>
+            <w:r>
+              <w:rPr>
+                <w:noProof/>
+              </w:rPr>
+              <w:drawing>
+                <wp:inline distT="0" distB="0" distL="0" distR="0" wp14:anchorId="6B8EFF2B" wp14:editId="67E0022A">
+                  <wp:extent cx="2025000" cy="3600000"/>
+                  <wp:effectExtent l="0" t="0" r="0" b="635"/>
+                  <wp:docPr id="14" name="Imagem 14"/>
+                  <wp:cNvGraphicFramePr>
+                    <a:graphicFrameLocks xmlns:a="http://schemas.openxmlformats.org/drawingml/2006/main" noChangeAspect="1"/>
+                  </wp:cNvGraphicFramePr>
+                  <a:graphic xmlns:a="http://schemas.openxmlformats.org/drawingml/2006/main">
+                    <a:graphicData uri="http://schemas.openxmlformats.org/drawingml/2006/picture">
+                      <pic:pic xmlns:pic="http://schemas.openxmlformats.org/drawingml/2006/picture">
+                        <pic:nvPicPr>
+                          <pic:cNvPr id="0" name="Picture 11"/>
+                          <pic:cNvPicPr>
+                            <a:picLocks noChangeAspect="1" noChangeArrowheads="1"/>
+                          </pic:cNvPicPr>
+                        </pic:nvPicPr>
+                        <pic:blipFill>
+                          <a:blip r:embed="rId22" cstate="print">
+                            <a:extLst>
+                              <a:ext uri="{28A0092B-C50C-407E-A947-70E740481C1C}">
+                                <a14:useLocalDpi xmlns:a14="http://schemas.microsoft.com/office/drawing/2010/main" val="0"/>
+                              </a:ext>
+                            </a:extLst>
+                          </a:blip>
+                          <a:srcRect/>
+                          <a:stretch>
+                            <a:fillRect/>
+                          </a:stretch>
+                        </pic:blipFill>
+                        <pic:spPr bwMode="auto">
+                          <a:xfrm>
+                            <a:off x="0" y="0"/>
+                            <a:ext cx="2025000" cy="3600000"/>
+                          </a:xfrm>
+                          <a:prstGeom prst="rect">
+                            <a:avLst/>
+                          </a:prstGeom>
+                          <a:noFill/>
+                          <a:ln>
+                            <a:noFill/>
+                          </a:ln>
+                        </pic:spPr>
+                      </pic:pic>
+                    </a:graphicData>
+                  </a:graphic>
+                </wp:inline>
+              </w:drawing>
+            </w:r>
+          </w:p>
+          <w:p>
+            <w:pPr>
+              <w:jc w:val="center"/>
+              <w:rPr>
+                <w:noProof/>
+              </w:rPr>
+            </w:pPr>
+            <w:r>
+              <w:rPr>
+                <w:noProof/>
+                <w:sz w:val="28"/>
+              </w:rPr>
+              <w:t>Anexo 1</w:t>
+            </w:r>
+            <w:r>
+              <w:rPr>
+                <w:noProof/>
+                <w:sz w:val="28"/>
+              </w:rPr>
+              <w:t>6</w:t>
+            </w:r>
+          </w:p>
+        </w:tc>
+      </w:tr>
+      <w:tr>
+        <w:tc>
+          <w:tcPr>
+            <w:tcW w:w="4148" w:type="dxa"/>
+            <w:vAlign w:val="center"/>
+          </w:tcPr>
+          <w:p>
+            <w:pPr>
+              <w:jc w:val="center"/>
+              <w:rPr>
+                <w:noProof/>
+              </w:rPr>
+            </w:pPr>
+            <w:r>
+              <w:rPr>
+                <w:noProof/>
+              </w:rPr>
+              <w:lastRenderedPageBreak/>
+              <w:drawing>
+                <wp:inline distT="0" distB="0" distL="0" distR="0" wp14:anchorId="3A422F9E" wp14:editId="18298A21">
+                  <wp:extent cx="2025000" cy="3600000"/>
+                  <wp:effectExtent l="0" t="0" r="0" b="635"/>
+                  <wp:docPr id="15" name="Imagem 15"/>
+                  <wp:cNvGraphicFramePr>
+                    <a:graphicFrameLocks xmlns:a="http://schemas.openxmlformats.org/drawingml/2006/main" noChangeAspect="1"/>
+                  </wp:cNvGraphicFramePr>
+                  <a:graphic xmlns:a="http://schemas.openxmlformats.org/drawingml/2006/main">
+                    <a:graphicData uri="http://schemas.openxmlformats.org/drawingml/2006/picture">
+                      <pic:pic xmlns:pic="http://schemas.openxmlformats.org/drawingml/2006/picture">
+                        <pic:nvPicPr>
+                          <pic:cNvPr id="0" name="Picture 13"/>
+                          <pic:cNvPicPr>
+                            <a:picLocks noChangeAspect="1" noChangeArrowheads="1"/>
+                          </pic:cNvPicPr>
+                        </pic:nvPicPr>
+                        <pic:blipFill>
+                          <a:blip r:embed="rId23" cstate="print">
+                            <a:extLst>
+                              <a:ext uri="{28A0092B-C50C-407E-A947-70E740481C1C}">
+                                <a14:useLocalDpi xmlns:a14="http://schemas.microsoft.com/office/drawing/2010/main" val="0"/>
+                              </a:ext>
+                            </a:extLst>
+                          </a:blip>
+                          <a:srcRect/>
+                          <a:stretch>
+                            <a:fillRect/>
+                          </a:stretch>
+                        </pic:blipFill>
+                        <pic:spPr bwMode="auto">
+                          <a:xfrm>
+                            <a:off x="0" y="0"/>
+                            <a:ext cx="2025000" cy="3600000"/>
+                          </a:xfrm>
+                          <a:prstGeom prst="rect">
+                            <a:avLst/>
+                          </a:prstGeom>
+                          <a:noFill/>
+                          <a:ln>
+                            <a:noFill/>
+                          </a:ln>
+                        </pic:spPr>
+                      </pic:pic>
+                    </a:graphicData>
+                  </a:graphic>
+                </wp:inline>
+              </w:drawing>
+            </w:r>
+          </w:p>
+          <w:p>
+            <w:pPr>
+              <w:jc w:val="center"/>
+              <w:rPr>
+                <w:noProof/>
+              </w:rPr>
+            </w:pPr>
+            <w:r>
+              <w:rPr>
+                <w:noProof/>
+                <w:sz w:val="28"/>
+              </w:rPr>
+              <w:t>Anexo 1</w:t>
+            </w:r>
+            <w:r>
+              <w:rPr>
+                <w:noProof/>
+                <w:sz w:val="28"/>
+              </w:rPr>
+              <w:t>7</w:t>
+            </w:r>
+          </w:p>
+        </w:tc>
+        <w:tc>
+          <w:tcPr>
+            <w:tcW w:w="4148" w:type="dxa"/>
+            <w:vAlign w:val="center"/>
+          </w:tcPr>
+          <w:p>
+            <w:pPr>
+              <w:jc w:val="center"/>
+              <w:rPr>
+                <w:noProof/>
+              </w:rPr>
+            </w:pPr>
+          </w:p>
+        </w:tc>
+      </w:tr>
+    </w:tbl>
+    <w:p>
+      <w:pPr>
+        <w:rPr>
+          <w:b/>
+          <w:sz w:val="28"/>
+        </w:rPr>
+      </w:pPr>
+    </w:p>
+    <w:p>
+      <w:pPr>
+        <w:ind w:left="-284"/>
+      </w:pPr>
+    </w:p>
+    <w:p>
+      <w:pPr>
+        <w:ind w:left="-284"/>
+      </w:pPr>
+    </w:p>
+    <w:p/>
+    <w:p>
+      <w:pPr>
+        <w:ind w:left="-284"/>
+      </w:pPr>
+    </w:p>
+    <w:p>
+      <w:pPr>
+        <w:ind w:left="-284"/>
+      </w:pPr>
+    </w:p>
     <w:sectPr>
       <w:pgSz w:w="11906" w:h="16838"/>
       <w:pgMar w:top="1440" w:right="1800" w:bottom="1440" w:left="1800" w:header="0" w:footer="0" w:gutter="0"/>
@@ -6505,6 +8046,119 @@
     </w:lvl>
   </w:abstractNum>
   <w:abstractNum w:abstractNumId="4" w15:restartNumberingAfterBreak="0">
+    <w:nsid w:val="69F23399"/>
+    <w:multiLevelType w:val="hybridMultilevel"/>
+    <w:tmpl w:val="85B01F90"/>
+    <w:lvl w:ilvl="0" w:tplc="08160001">
+      <w:start w:val="1"/>
+      <w:numFmt w:val="bullet"/>
+      <w:lvlText w:val=""/>
+      <w:lvlJc w:val="left"/>
+      <w:pPr>
+        <w:ind w:left="436" w:hanging="360"/>
+      </w:pPr>
+      <w:rPr>
+        <w:rFonts w:ascii="Symbol" w:hAnsi="Symbol" w:hint="default"/>
+      </w:rPr>
+    </w:lvl>
+    <w:lvl w:ilvl="1" w:tplc="08160003" w:tentative="1">
+      <w:start w:val="1"/>
+      <w:numFmt w:val="bullet"/>
+      <w:lvlText w:val="o"/>
+      <w:lvlJc w:val="left"/>
+      <w:pPr>
+        <w:ind w:left="1156" w:hanging="360"/>
+      </w:pPr>
+      <w:rPr>
+        <w:rFonts w:ascii="Courier New" w:hAnsi="Courier New" w:cs="Courier New" w:hint="default"/>
+      </w:rPr>
+    </w:lvl>
+    <w:lvl w:ilvl="2" w:tplc="08160005" w:tentative="1">
+      <w:start w:val="1"/>
+      <w:numFmt w:val="bullet"/>
+      <w:lvlText w:val=""/>
+      <w:lvlJc w:val="left"/>
+      <w:pPr>
+        <w:ind w:left="1876" w:hanging="360"/>
+      </w:pPr>
+      <w:rPr>
+        <w:rFonts w:ascii="Wingdings" w:hAnsi="Wingdings" w:hint="default"/>
+      </w:rPr>
+    </w:lvl>
+    <w:lvl w:ilvl="3" w:tplc="08160001" w:tentative="1">
+      <w:start w:val="1"/>
+      <w:numFmt w:val="bullet"/>
+      <w:lvlText w:val=""/>
+      <w:lvlJc w:val="left"/>
+      <w:pPr>
+        <w:ind w:left="2596" w:hanging="360"/>
+      </w:pPr>
+      <w:rPr>
+        <w:rFonts w:ascii="Symbol" w:hAnsi="Symbol" w:hint="default"/>
+      </w:rPr>
+    </w:lvl>
+    <w:lvl w:ilvl="4" w:tplc="08160003" w:tentative="1">
+      <w:start w:val="1"/>
+      <w:numFmt w:val="bullet"/>
+      <w:lvlText w:val="o"/>
+      <w:lvlJc w:val="left"/>
+      <w:pPr>
+        <w:ind w:left="3316" w:hanging="360"/>
+      </w:pPr>
+      <w:rPr>
+        <w:rFonts w:ascii="Courier New" w:hAnsi="Courier New" w:cs="Courier New" w:hint="default"/>
+      </w:rPr>
+    </w:lvl>
+    <w:lvl w:ilvl="5" w:tplc="08160005" w:tentative="1">
+      <w:start w:val="1"/>
+      <w:numFmt w:val="bullet"/>
+      <w:lvlText w:val=""/>
+      <w:lvlJc w:val="left"/>
+      <w:pPr>
+        <w:ind w:left="4036" w:hanging="360"/>
+      </w:pPr>
+      <w:rPr>
+        <w:rFonts w:ascii="Wingdings" w:hAnsi="Wingdings" w:hint="default"/>
+      </w:rPr>
+    </w:lvl>
+    <w:lvl w:ilvl="6" w:tplc="08160001" w:tentative="1">
+      <w:start w:val="1"/>
+      <w:numFmt w:val="bullet"/>
+      <w:lvlText w:val=""/>
+      <w:lvlJc w:val="left"/>
+      <w:pPr>
+        <w:ind w:left="4756" w:hanging="360"/>
+      </w:pPr>
+      <w:rPr>
+        <w:rFonts w:ascii="Symbol" w:hAnsi="Symbol" w:hint="default"/>
+      </w:rPr>
+    </w:lvl>
+    <w:lvl w:ilvl="7" w:tplc="08160003" w:tentative="1">
+      <w:start w:val="1"/>
+      <w:numFmt w:val="bullet"/>
+      <w:lvlText w:val="o"/>
+      <w:lvlJc w:val="left"/>
+      <w:pPr>
+        <w:ind w:left="5476" w:hanging="360"/>
+      </w:pPr>
+      <w:rPr>
+        <w:rFonts w:ascii="Courier New" w:hAnsi="Courier New" w:cs="Courier New" w:hint="default"/>
+      </w:rPr>
+    </w:lvl>
+    <w:lvl w:ilvl="8" w:tplc="08160005" w:tentative="1">
+      <w:start w:val="1"/>
+      <w:numFmt w:val="bullet"/>
+      <w:lvlText w:val=""/>
+      <w:lvlJc w:val="left"/>
+      <w:pPr>
+        <w:ind w:left="6196" w:hanging="360"/>
+      </w:pPr>
+      <w:rPr>
+        <w:rFonts w:ascii="Wingdings" w:hAnsi="Wingdings" w:hint="default"/>
+      </w:rPr>
+    </w:lvl>
+  </w:abstractNum>
+  <w:abstractNum w:abstractNumId="5" w15:restartNumberingAfterBreak="0">
     <w:nsid w:val="6C1B1CB3"/>
     <w:multiLevelType w:val="multilevel"/>
     <w:tmpl w:val="6B8407A4"/>
@@ -6636,10 +8290,13 @@
     <w:abstractNumId w:val="3"/>
   </w:num>
   <w:num w:numId="4">
-    <w:abstractNumId w:val="4"/>
+    <w:abstractNumId w:val="5"/>
   </w:num>
   <w:num w:numId="5">
     <w:abstractNumId w:val="1"/>
+  </w:num>
+  <w:num w:numId="6">
+    <w:abstractNumId w:val="4"/>
   </w:num>
 </w:numbering>
 </file>
@@ -6836,7 +8493,7 @@
     <w:lsdException w:name="Medium Shading 2 Accent 1" w:uiPriority="64"/>
     <w:lsdException w:name="Medium List 1 Accent 1" w:uiPriority="65"/>
     <w:lsdException w:name="Revision" w:semiHidden="1"/>
-    <w:lsdException w:name="List Paragraph" w:uiPriority="34" w:qFormat="1"/>
+    <w:lsdException w:name="List Paragraph" w:uiPriority="0" w:qFormat="1"/>
     <w:lsdException w:name="Quote" w:uiPriority="29" w:qFormat="1"/>
     <w:lsdException w:name="Intense Quote" w:uiPriority="30" w:qFormat="1"/>
     <w:lsdException w:name="Medium List 2 Accent 1" w:uiPriority="66"/>
@@ -7587,6 +9244,22 @@
       <w:iCs/>
     </w:rPr>
   </w:style>
+  <w:style w:type="table" w:styleId="TabelacomGrelha">
+    <w:name w:val="Table Grid"/>
+    <w:basedOn w:val="Tabelanormal"/>
+    <w:uiPriority w:val="39"/>
+    <w:rsid w:val="00847090"/>
+    <w:tblPr>
+      <w:tblBorders>
+        <w:top w:val="single" w:sz="4" w:space="0" w:color="auto"/>
+        <w:left w:val="single" w:sz="4" w:space="0" w:color="auto"/>
+        <w:bottom w:val="single" w:sz="4" w:space="0" w:color="auto"/>
+        <w:right w:val="single" w:sz="4" w:space="0" w:color="auto"/>
+        <w:insideH w:val="single" w:sz="4" w:space="0" w:color="auto"/>
+        <w:insideV w:val="single" w:sz="4" w:space="0" w:color="auto"/>
+      </w:tblBorders>
+    </w:tblPr>
+  </w:style>
 </w:styles>
 </file>
 

</xml_diff>